<commit_message>
added noah's implementation and finished relevent work
</commit_message>
<xml_diff>
--- a/Final Project Report - Joseph Alverson, Eugene Antwi Boasiako, Noah Bohannon.docx
+++ b/Final Project Report - Joseph Alverson, Eugene Antwi Boasiako, Noah Bohannon.docx
@@ -82,7 +82,43 @@
           <w:sz w:val="24"/>
           <w:szCs w:val="24"/>
         </w:rPr>
-        <w:t>Eugene Antwi Boasiako (12424421)</w:t>
+        <w:t xml:space="preserve">Eugene </w:t>
+      </w:r>
+      <w:proofErr w:type="spellStart"/>
+      <w:r>
+        <w:rPr>
+          <w:rFonts w:ascii="Times New Roman" w:hAnsi="Times New Roman" w:cs="Times New Roman"/>
+          <w:sz w:val="24"/>
+          <w:szCs w:val="24"/>
+        </w:rPr>
+        <w:t>Antwi</w:t>
+      </w:r>
+      <w:proofErr w:type="spellEnd"/>
+      <w:r>
+        <w:rPr>
+          <w:rFonts w:ascii="Times New Roman" w:hAnsi="Times New Roman" w:cs="Times New Roman"/>
+          <w:sz w:val="24"/>
+          <w:szCs w:val="24"/>
+        </w:rPr>
+        <w:t xml:space="preserve"> </w:t>
+      </w:r>
+      <w:proofErr w:type="spellStart"/>
+      <w:r>
+        <w:rPr>
+          <w:rFonts w:ascii="Times New Roman" w:hAnsi="Times New Roman" w:cs="Times New Roman"/>
+          <w:sz w:val="24"/>
+          <w:szCs w:val="24"/>
+        </w:rPr>
+        <w:t>Boasiako</w:t>
+      </w:r>
+      <w:proofErr w:type="spellEnd"/>
+      <w:r>
+        <w:rPr>
+          <w:rFonts w:ascii="Times New Roman" w:hAnsi="Times New Roman" w:cs="Times New Roman"/>
+          <w:sz w:val="24"/>
+          <w:szCs w:val="24"/>
+        </w:rPr>
+        <w:t xml:space="preserve"> (12424421)</w:t>
       </w:r>
     </w:p>
     <w:p>
@@ -286,7 +322,25 @@
           <w:sz w:val="24"/>
           <w:szCs w:val="24"/>
         </w:rPr>
-        <w:t xml:space="preserve">so that there would only be a short delay between the image capture and the final result displayed. </w:t>
+        <w:t xml:space="preserve">so that there would only be a short delay between the image capture and </w:t>
+      </w:r>
+      <w:proofErr w:type="gramStart"/>
+      <w:r>
+        <w:rPr>
+          <w:rFonts w:ascii="Times New Roman" w:hAnsi="Times New Roman" w:cs="Times New Roman"/>
+          <w:sz w:val="24"/>
+          <w:szCs w:val="24"/>
+        </w:rPr>
+        <w:t>the final result</w:t>
+      </w:r>
+      <w:proofErr w:type="gramEnd"/>
+      <w:r>
+        <w:rPr>
+          <w:rFonts w:ascii="Times New Roman" w:hAnsi="Times New Roman" w:cs="Times New Roman"/>
+          <w:sz w:val="24"/>
+          <w:szCs w:val="24"/>
+        </w:rPr>
+        <w:t xml:space="preserve"> displayed. </w:t>
       </w:r>
       <w:r>
         <w:rPr>
@@ -359,7 +413,25 @@
           <w:sz w:val="24"/>
           <w:szCs w:val="24"/>
         </w:rPr>
-        <w:t xml:space="preserve"> used a similar convolutional neural network in order to detect the emotions on the human face. Their network consisted of two convolution layers and two pooling layers and then those layers are flattened and then fully connected in the following layers. They also looked at several different types of architectures in their experiment including rectangular, modified triangular, and Venturi. They showed that the Venturi architecture had the best results with a training accuracy of 98.87%, a training loss of .0224, a testing accuracy of 86.78%, and a testing loss of </w:t>
+        <w:t xml:space="preserve"> used a similar convolutional neural network </w:t>
+      </w:r>
+      <w:proofErr w:type="gramStart"/>
+      <w:r>
+        <w:rPr>
+          <w:rFonts w:ascii="Times New Roman" w:hAnsi="Times New Roman" w:cs="Times New Roman"/>
+          <w:sz w:val="24"/>
+          <w:szCs w:val="24"/>
+        </w:rPr>
+        <w:t>in order to</w:t>
+      </w:r>
+      <w:proofErr w:type="gramEnd"/>
+      <w:r>
+        <w:rPr>
+          <w:rFonts w:ascii="Times New Roman" w:hAnsi="Times New Roman" w:cs="Times New Roman"/>
+          <w:sz w:val="24"/>
+          <w:szCs w:val="24"/>
+        </w:rPr>
+        <w:t xml:space="preserve"> detect the emotions on the human face. Their network consisted of two convolution layers and two pooling layers and then those layers are flattened and then fully connected in the following layers. They also looked at several different types of architectures in their experiment including rectangular, modified triangular, and Venturi. They showed that the Venturi architecture had the best results with a training accuracy of 98.87%, a training loss of .0224, a testing accuracy of 86.78%, and a testing loss of </w:t>
       </w:r>
       <w:r>
         <w:rPr>
@@ -392,6 +464,82 @@
           <w:szCs w:val="24"/>
         </w:rPr>
         <w:t xml:space="preserve"> </w:t>
+      </w:r>
+    </w:p>
+    <w:p>
+      <w:pPr>
+        <w:spacing w:line="480" w:lineRule="auto"/>
+        <w:rPr>
+          <w:rFonts w:ascii="Times New Roman" w:hAnsi="Times New Roman" w:cs="Times New Roman"/>
+          <w:sz w:val="24"/>
+          <w:szCs w:val="24"/>
+        </w:rPr>
+      </w:pPr>
+      <w:r>
+        <w:rPr>
+          <w:rFonts w:ascii="Times New Roman" w:hAnsi="Times New Roman" w:cs="Times New Roman"/>
+          <w:sz w:val="24"/>
+          <w:szCs w:val="24"/>
+        </w:rPr>
+        <w:tab/>
+        <w:t>M. Zadeh et. al. also used a CNN to classify the emotions on a human face. Their sample set was images of Japanese women showing different emotions. Where their method differed from Verma is that they used two Gabor filters to preprocess the image before feeding it into the CNN. The Gabor filters were used to</w:t>
+      </w:r>
+      <w:r>
+        <w:rPr>
+          <w:rFonts w:ascii="Times New Roman" w:hAnsi="Times New Roman" w:cs="Times New Roman"/>
+          <w:sz w:val="24"/>
+          <w:szCs w:val="24"/>
+        </w:rPr>
+        <w:t xml:space="preserve"> filter the image by giving a higher response to points where the texture</w:t>
+      </w:r>
+      <w:r>
+        <w:rPr>
+          <w:rFonts w:ascii="Times New Roman" w:hAnsi="Times New Roman" w:cs="Times New Roman"/>
+          <w:sz w:val="24"/>
+          <w:szCs w:val="24"/>
+        </w:rPr>
+        <w:t xml:space="preserve"> </w:t>
+      </w:r>
+      <w:r>
+        <w:rPr>
+          <w:rFonts w:ascii="Times New Roman" w:hAnsi="Times New Roman" w:cs="Times New Roman"/>
+          <w:sz w:val="24"/>
+          <w:szCs w:val="24"/>
+        </w:rPr>
+        <w:t xml:space="preserve">changes and at edges. This allowed for a larger focus to be placed on the more </w:t>
+      </w:r>
+      <w:r>
+        <w:rPr>
+          <w:rFonts w:ascii="Times New Roman" w:hAnsi="Times New Roman" w:cs="Times New Roman"/>
+          <w:sz w:val="24"/>
+          <w:szCs w:val="24"/>
+        </w:rPr>
+        <w:lastRenderedPageBreak/>
+        <w:t xml:space="preserve">important features of the face that could then be used to determine the emotion. Applied two of these filters lead to a marked improvement in the performance of the CNN across </w:t>
+      </w:r>
+      <w:r>
+        <w:rPr>
+          <w:rFonts w:ascii="Times New Roman" w:hAnsi="Times New Roman" w:cs="Times New Roman"/>
+          <w:sz w:val="24"/>
+          <w:szCs w:val="24"/>
+        </w:rPr>
+        <w:t>all</w:t>
+      </w:r>
+      <w:r>
+        <w:rPr>
+          <w:rFonts w:ascii="Times New Roman" w:hAnsi="Times New Roman" w:cs="Times New Roman"/>
+          <w:sz w:val="24"/>
+          <w:szCs w:val="24"/>
+        </w:rPr>
+        <w:t xml:space="preserve"> the epochs that they tested, ending with a </w:t>
+      </w:r>
+      <w:r>
+        <w:rPr>
+          <w:rFonts w:ascii="Times New Roman" w:hAnsi="Times New Roman" w:cs="Times New Roman"/>
+          <w:sz w:val="24"/>
+          <w:szCs w:val="24"/>
+        </w:rPr>
+        <w:t>thirty-epoch run that gave them an accuracy of 97.16% over the base CNN which had an accuracy of 91.16%. They also showed that this method drastically reduces the time across the higher accuracy ranges.</w:t>
       </w:r>
     </w:p>
     <w:p>
@@ -419,13 +567,7 @@
     <w:p>
       <w:pPr>
         <w:spacing w:line="480" w:lineRule="auto"/>
-        <w:rPr>
-          <w:rFonts w:ascii="Times New Roman" w:hAnsi="Times New Roman" w:cs="Times New Roman"/>
-          <w:sz w:val="24"/>
-          <w:szCs w:val="24"/>
-        </w:rPr>
-      </w:pPr>
-      <w:r>
+        <w:ind w:firstLine="720"/>
         <w:rPr>
           <w:rFonts w:ascii="Times New Roman" w:hAnsi="Times New Roman" w:cs="Times New Roman"/>
           <w:b/>
@@ -433,30 +575,211 @@
           <w:sz w:val="24"/>
           <w:szCs w:val="24"/>
         </w:rPr>
-        <w:tab/>
-      </w:r>
-      <w:r>
-        <w:rPr>
-          <w:rFonts w:ascii="Times New Roman" w:hAnsi="Times New Roman" w:cs="Times New Roman"/>
-          <w:sz w:val="24"/>
-          <w:szCs w:val="24"/>
-        </w:rPr>
-        <w:t xml:space="preserve"> </w:t>
-      </w:r>
-    </w:p>
-    <w:p>
-      <w:pPr>
-        <w:spacing w:line="480" w:lineRule="auto"/>
-      </w:pPr>
-      <w:r>
+      </w:pPr>
+      <w:r>
+        <w:rPr>
+          <w:rFonts w:ascii="Times New Roman" w:hAnsi="Times New Roman" w:cs="Times New Roman"/>
+          <w:sz w:val="24"/>
+          <w:szCs w:val="24"/>
+        </w:rPr>
+        <w:t xml:space="preserve">For our implementation, we used </w:t>
+      </w:r>
+      <w:r>
+        <w:rPr>
+          <w:rFonts w:ascii="Times New Roman" w:hAnsi="Times New Roman" w:cs="Times New Roman"/>
+          <w:sz w:val="24"/>
+          <w:szCs w:val="24"/>
+        </w:rPr>
+        <w:t xml:space="preserve">PyTorch and </w:t>
+      </w:r>
+      <w:r>
+        <w:rPr>
+          <w:rFonts w:ascii="Times New Roman" w:hAnsi="Times New Roman" w:cs="Times New Roman"/>
+          <w:sz w:val="24"/>
+          <w:szCs w:val="24"/>
+        </w:rPr>
+        <w:t>a modified</w:t>
+      </w:r>
+      <w:r>
+        <w:rPr>
+          <w:rFonts w:ascii="Times New Roman" w:hAnsi="Times New Roman" w:cs="Times New Roman"/>
+          <w:sz w:val="24"/>
+          <w:szCs w:val="24"/>
+        </w:rPr>
+        <w:t xml:space="preserve"> Alexnet architecture for our convolutional neural network. </w:t>
+      </w:r>
+      <w:r>
+        <w:rPr>
+          <w:rFonts w:ascii="Times New Roman" w:hAnsi="Times New Roman" w:cs="Times New Roman"/>
+          <w:sz w:val="24"/>
+          <w:szCs w:val="24"/>
+        </w:rPr>
+        <w:t>The Alexnet architecture consist</w:t>
+      </w:r>
+      <w:r>
+        <w:rPr>
+          <w:rFonts w:ascii="Times New Roman" w:hAnsi="Times New Roman" w:cs="Times New Roman"/>
+          <w:sz w:val="24"/>
+          <w:szCs w:val="24"/>
+        </w:rPr>
+        <w:t>s</w:t>
+      </w:r>
+      <w:r>
+        <w:rPr>
+          <w:rFonts w:ascii="Times New Roman" w:hAnsi="Times New Roman" w:cs="Times New Roman"/>
+          <w:sz w:val="24"/>
+          <w:szCs w:val="24"/>
+        </w:rPr>
+        <w:t xml:space="preserve"> of 5 convolutional layers, 3 max pooling layers</w:t>
+      </w:r>
+      <w:r>
+        <w:rPr>
+          <w:rFonts w:ascii="Times New Roman" w:hAnsi="Times New Roman" w:cs="Times New Roman"/>
+          <w:sz w:val="24"/>
+          <w:szCs w:val="24"/>
+        </w:rPr>
+        <w:t>,</w:t>
+      </w:r>
+      <w:r>
+        <w:rPr>
+          <w:rFonts w:ascii="Times New Roman" w:hAnsi="Times New Roman" w:cs="Times New Roman"/>
+          <w:sz w:val="24"/>
+          <w:szCs w:val="24"/>
+        </w:rPr>
+        <w:t xml:space="preserve"> and 3 fully connected layers. The only difference between this implementation and Alexnet was that the network was trained on grayscale images. </w:t>
+      </w:r>
+      <w:r>
+        <w:rPr>
+          <w:rFonts w:ascii="Times New Roman" w:hAnsi="Times New Roman" w:cs="Times New Roman"/>
+          <w:sz w:val="24"/>
+          <w:szCs w:val="24"/>
+        </w:rPr>
+        <w:t xml:space="preserve">Once they were converted to greyscale, we then converted that image into a tensor for the CNN to process. </w:t>
+      </w:r>
+      <w:r>
+        <w:rPr>
+          <w:rFonts w:ascii="Times New Roman" w:hAnsi="Times New Roman" w:cs="Times New Roman"/>
+          <w:sz w:val="24"/>
+          <w:szCs w:val="24"/>
+        </w:rPr>
+        <w:t xml:space="preserve">The dataset we used was titled “facial emotion recognition” and can be found at the provided link: </w:t>
+      </w:r>
+      <w:hyperlink r:id="rId5" w:history="1">
+        <w:r>
+          <w:rPr>
+            <w:rStyle w:val="Hyperlink"/>
+            <w:rFonts w:ascii="Times New Roman" w:hAnsi="Times New Roman" w:cs="Times New Roman"/>
+            <w:sz w:val="24"/>
+            <w:szCs w:val="24"/>
+          </w:rPr>
+          <w:t>https://www.kaggle</w:t>
+        </w:r>
+        <w:r>
+          <w:rPr>
+            <w:rStyle w:val="Hyperlink"/>
+            <w:rFonts w:ascii="Times New Roman" w:hAnsi="Times New Roman" w:cs="Times New Roman"/>
+            <w:sz w:val="24"/>
+            <w:szCs w:val="24"/>
+          </w:rPr>
+          <w:t>.</w:t>
+        </w:r>
+        <w:r>
+          <w:rPr>
+            <w:rStyle w:val="Hyperlink"/>
+            <w:rFonts w:ascii="Times New Roman" w:hAnsi="Times New Roman" w:cs="Times New Roman"/>
+            <w:sz w:val="24"/>
+            <w:szCs w:val="24"/>
+          </w:rPr>
+          <w:t>com/chiragsoni/ferdata</w:t>
+        </w:r>
+      </w:hyperlink>
+      <w:r>
+        <w:rPr>
+          <w:rFonts w:ascii="Times New Roman" w:hAnsi="Times New Roman" w:cs="Times New Roman"/>
+          <w:sz w:val="24"/>
+          <w:szCs w:val="24"/>
+        </w:rPr>
+        <w:t xml:space="preserve">. We also had to resize the data to 224x224 pixels to fit the model. Once the data was obtained, we used cross entropy loss to evaluate how far our prediction was and to change the values. We then trained our data over </w:t>
+      </w:r>
+      <w:r>
+        <w:rPr>
+          <w:rFonts w:ascii="Times New Roman" w:hAnsi="Times New Roman" w:cs="Times New Roman"/>
+          <w:color w:val="FF0000"/>
+          <w:sz w:val="24"/>
+          <w:szCs w:val="24"/>
+        </w:rPr>
+        <w:t>X</w:t>
+      </w:r>
+      <w:r>
+        <w:rPr>
+          <w:rFonts w:ascii="Times New Roman" w:hAnsi="Times New Roman" w:cs="Times New Roman"/>
+          <w:sz w:val="24"/>
+          <w:szCs w:val="24"/>
+        </w:rPr>
+        <w:t xml:space="preserve"> epochs and the data trained over </w:t>
+      </w:r>
+      <w:r>
+        <w:rPr>
+          <w:rFonts w:ascii="Times New Roman" w:hAnsi="Times New Roman" w:cs="Times New Roman"/>
+          <w:color w:val="FF0000"/>
+          <w:sz w:val="24"/>
+          <w:szCs w:val="24"/>
+        </w:rPr>
+        <w:t>X</w:t>
+      </w:r>
+      <w:r>
+        <w:rPr>
+          <w:rFonts w:ascii="Times New Roman" w:hAnsi="Times New Roman" w:cs="Times New Roman"/>
+          <w:sz w:val="24"/>
+          <w:szCs w:val="24"/>
+        </w:rPr>
+        <w:t xml:space="preserve"> minutes. On the provided test set, our algorithm performed at </w:t>
+      </w:r>
+      <w:r>
+        <w:rPr>
+          <w:rFonts w:ascii="Times New Roman" w:hAnsi="Times New Roman" w:cs="Times New Roman"/>
+          <w:color w:val="FF0000"/>
+          <w:sz w:val="24"/>
+          <w:szCs w:val="24"/>
+        </w:rPr>
+        <w:t>X</w:t>
+      </w:r>
+      <w:r>
+        <w:rPr>
+          <w:rFonts w:ascii="Times New Roman" w:hAnsi="Times New Roman" w:cs="Times New Roman"/>
+          <w:sz w:val="24"/>
+          <w:szCs w:val="24"/>
+        </w:rPr>
+        <w:t xml:space="preserve"> percent accuracy</w:t>
+      </w:r>
+      <w:r>
+        <w:rPr>
+          <w:rFonts w:ascii="Times New Roman" w:hAnsi="Times New Roman" w:cs="Times New Roman"/>
+          <w:sz w:val="24"/>
+          <w:szCs w:val="24"/>
+        </w:rPr>
+        <w:t>.</w:t>
+      </w:r>
+    </w:p>
+    <w:p>
+      <w:pPr>
+        <w:spacing w:line="480" w:lineRule="auto"/>
         <w:rPr>
           <w:rFonts w:ascii="Times New Roman" w:hAnsi="Times New Roman" w:cs="Times New Roman"/>
           <w:b/>
           <w:bCs/>
           <w:sz w:val="24"/>
           <w:szCs w:val="24"/>
-        </w:rPr>
-        <w:t>Experiments and Results:</w:t>
+          <w:u w:val="single"/>
+        </w:rPr>
+      </w:pPr>
+      <w:r>
+        <w:rPr>
+          <w:rFonts w:ascii="Times New Roman" w:hAnsi="Times New Roman" w:cs="Times New Roman"/>
+          <w:sz w:val="24"/>
+          <w:szCs w:val="24"/>
+        </w:rPr>
+        <w:tab/>
       </w:r>
       <w:r>
         <w:rPr>
@@ -465,47 +788,126 @@
           <w:bCs/>
           <w:sz w:val="24"/>
           <w:szCs w:val="24"/>
-        </w:rPr>
-        <w:br/>
-      </w:r>
-      <w:r>
-        <w:rPr>
-          <w:rFonts w:ascii="Times New Roman" w:hAnsi="Times New Roman" w:cs="Times New Roman"/>
-          <w:sz w:val="24"/>
-          <w:szCs w:val="24"/>
-        </w:rPr>
-        <w:tab/>
-      </w:r>
-    </w:p>
-    <w:p>
-      <w:pPr>
-        <w:pStyle w:val="Caption"/>
-      </w:pPr>
-      <w:r>
-        <w:lastRenderedPageBreak/>
-        <w:br/>
-      </w:r>
-    </w:p>
-    <w:p>
-      <w:pPr>
-        <w:spacing w:line="480" w:lineRule="auto"/>
-        <w:rPr>
+          <w:u w:val="single"/>
+        </w:rPr>
+        <w:t>EUGENE IMPLEMENTATION</w:t>
+      </w:r>
+    </w:p>
+    <w:p>
+      <w:pPr>
+        <w:spacing w:line="480" w:lineRule="auto"/>
+        <w:ind w:firstLine="720"/>
+        <w:rPr>
+          <w:rFonts w:ascii="Times New Roman" w:hAnsi="Times New Roman" w:cs="Times New Roman"/>
+          <w:sz w:val="24"/>
+          <w:szCs w:val="24"/>
+        </w:rPr>
+      </w:pPr>
+      <w:r>
+        <w:rPr>
+          <w:rFonts w:ascii="Times New Roman" w:hAnsi="Times New Roman" w:cs="Times New Roman"/>
+          <w:sz w:val="24"/>
+          <w:szCs w:val="24"/>
+        </w:rPr>
+        <w:t xml:space="preserve">The facial detection and image capture portion of our program works </w:t>
+      </w:r>
+      <w:proofErr w:type="gramStart"/>
+      <w:r>
+        <w:rPr>
+          <w:rFonts w:ascii="Times New Roman" w:hAnsi="Times New Roman" w:cs="Times New Roman"/>
+          <w:sz w:val="24"/>
+          <w:szCs w:val="24"/>
+        </w:rPr>
+        <w:t>hand-in-hand</w:t>
+      </w:r>
+      <w:proofErr w:type="gramEnd"/>
+      <w:r>
+        <w:rPr>
+          <w:rFonts w:ascii="Times New Roman" w:hAnsi="Times New Roman" w:cs="Times New Roman"/>
+          <w:sz w:val="24"/>
+          <w:szCs w:val="24"/>
+        </w:rPr>
+        <w:t xml:space="preserve"> with the CNN by capturing an image when a face is detected and passing that image to the CNN to be processed. The same preprocessing done to the test set is done to this image, which includes </w:t>
+      </w:r>
+      <w:r>
+        <w:rPr>
+          <w:rFonts w:ascii="Times New Roman" w:hAnsi="Times New Roman" w:cs="Times New Roman"/>
+          <w:sz w:val="24"/>
+          <w:szCs w:val="24"/>
+        </w:rPr>
+        <w:t>converting it to greyscale, trimming the image, and then converting it into a tensor. The CNN is then able to take this data and predict the emotion displayed on the face.</w:t>
+      </w:r>
+      <w:r>
+        <w:rPr>
+          <w:rFonts w:ascii="Times New Roman" w:hAnsi="Times New Roman" w:cs="Times New Roman"/>
+          <w:sz w:val="24"/>
+          <w:szCs w:val="24"/>
+        </w:rPr>
+        <w:t xml:space="preserve"> </w:t>
+      </w:r>
+    </w:p>
+    <w:p>
+      <w:pPr>
+        <w:spacing w:line="480" w:lineRule="auto"/>
+      </w:pPr>
+      <w:r>
+        <w:rPr>
+          <w:rFonts w:ascii="Times New Roman" w:hAnsi="Times New Roman" w:cs="Times New Roman"/>
           <w:b/>
           <w:bCs/>
           <w:sz w:val="24"/>
           <w:szCs w:val="24"/>
         </w:rPr>
-      </w:pPr>
-      <w:r>
-        <w:br w:type="page"/>
-      </w:r>
-      <w:r>
-        <w:rPr>
+        <w:lastRenderedPageBreak/>
+        <w:t>Experiments and Results:</w:t>
+      </w:r>
+      <w:r>
+        <w:rPr>
+          <w:rFonts w:ascii="Times New Roman" w:hAnsi="Times New Roman" w:cs="Times New Roman"/>
           <w:b/>
           <w:bCs/>
           <w:sz w:val="24"/>
           <w:szCs w:val="24"/>
         </w:rPr>
+        <w:br/>
+      </w:r>
+      <w:r>
+        <w:rPr>
+          <w:rFonts w:ascii="Times New Roman" w:hAnsi="Times New Roman" w:cs="Times New Roman"/>
+          <w:sz w:val="24"/>
+          <w:szCs w:val="24"/>
+        </w:rPr>
+        <w:tab/>
+      </w:r>
+    </w:p>
+    <w:p>
+      <w:pPr>
+        <w:pStyle w:val="Caption"/>
+      </w:pPr>
+      <w:r>
+        <w:br/>
+      </w:r>
+    </w:p>
+    <w:p>
+      <w:pPr>
+        <w:spacing w:line="480" w:lineRule="auto"/>
+        <w:rPr>
+          <w:b/>
+          <w:bCs/>
+          <w:sz w:val="24"/>
+          <w:szCs w:val="24"/>
+        </w:rPr>
+      </w:pPr>
+      <w:r>
+        <w:br w:type="page"/>
+      </w:r>
+      <w:r>
+        <w:rPr>
+          <w:b/>
+          <w:bCs/>
+          <w:sz w:val="24"/>
+          <w:szCs w:val="24"/>
+        </w:rPr>
         <w:lastRenderedPageBreak/>
         <w:t>Bibliography:</w:t>
       </w:r>
@@ -520,6 +922,105 @@
           <w:szCs w:val="24"/>
         </w:rPr>
       </w:pPr>
+      <w:r>
+        <w:rPr>
+          <w:rFonts w:ascii="Times New Roman" w:hAnsi="Times New Roman" w:cs="Times New Roman"/>
+          <w:sz w:val="24"/>
+          <w:szCs w:val="24"/>
+        </w:rPr>
+        <w:t xml:space="preserve">A. Verma, P. </w:t>
+      </w:r>
+      <w:proofErr w:type="gramStart"/>
+      <w:r>
+        <w:rPr>
+          <w:rFonts w:ascii="Times New Roman" w:hAnsi="Times New Roman" w:cs="Times New Roman"/>
+          <w:sz w:val="24"/>
+          <w:szCs w:val="24"/>
+        </w:rPr>
+        <w:t>Singh</w:t>
+      </w:r>
+      <w:proofErr w:type="gramEnd"/>
+      <w:r>
+        <w:rPr>
+          <w:rFonts w:ascii="Times New Roman" w:hAnsi="Times New Roman" w:cs="Times New Roman"/>
+          <w:sz w:val="24"/>
+          <w:szCs w:val="24"/>
+        </w:rPr>
+        <w:t xml:space="preserve"> and J. S. Rani Alex, "Modified Convolutional Neural Network Architecture Analysis for Facial Emotion Recognition," 2019 International Conference on Systems, Signals and Image Processing (IWSSIP), 2019, pp. 169-173, </w:t>
+      </w:r>
+      <w:proofErr w:type="spellStart"/>
+      <w:r>
+        <w:rPr>
+          <w:rFonts w:ascii="Times New Roman" w:hAnsi="Times New Roman" w:cs="Times New Roman"/>
+          <w:sz w:val="24"/>
+          <w:szCs w:val="24"/>
+        </w:rPr>
+        <w:t>doi</w:t>
+      </w:r>
+      <w:proofErr w:type="spellEnd"/>
+      <w:r>
+        <w:rPr>
+          <w:rFonts w:ascii="Times New Roman" w:hAnsi="Times New Roman" w:cs="Times New Roman"/>
+          <w:sz w:val="24"/>
+          <w:szCs w:val="24"/>
+        </w:rPr>
+        <w:t>: 10.1109/IWSSIP.2019.8787215.</w:t>
+      </w:r>
+    </w:p>
+    <w:p>
+      <w:pPr>
+        <w:spacing w:line="480" w:lineRule="auto"/>
+        <w:ind w:left="720" w:hanging="720"/>
+        <w:rPr>
+          <w:rFonts w:ascii="Times New Roman" w:hAnsi="Times New Roman" w:cs="Times New Roman"/>
+          <w:sz w:val="24"/>
+          <w:szCs w:val="24"/>
+        </w:rPr>
+      </w:pPr>
+      <w:r>
+        <w:rPr>
+          <w:rFonts w:ascii="Times New Roman" w:hAnsi="Times New Roman" w:cs="Times New Roman"/>
+          <w:sz w:val="24"/>
+          <w:szCs w:val="24"/>
+        </w:rPr>
+        <w:t xml:space="preserve">M. M. </w:t>
+      </w:r>
+      <w:proofErr w:type="spellStart"/>
+      <w:r>
+        <w:rPr>
+          <w:rFonts w:ascii="Times New Roman" w:hAnsi="Times New Roman" w:cs="Times New Roman"/>
+          <w:sz w:val="24"/>
+          <w:szCs w:val="24"/>
+        </w:rPr>
+        <w:t>Taghi</w:t>
+      </w:r>
+      <w:proofErr w:type="spellEnd"/>
+      <w:r>
+        <w:rPr>
+          <w:rFonts w:ascii="Times New Roman" w:hAnsi="Times New Roman" w:cs="Times New Roman"/>
+          <w:sz w:val="24"/>
+          <w:szCs w:val="24"/>
+        </w:rPr>
+        <w:t xml:space="preserve"> Zadeh, M. Imani and B. Majidi, "Fast Facial emotion recognition Using Convolutional Neural Networks and Gabor Filters," 2019 5th Conference on Knowledge Based Engineering and Innovation (KBEI), 2019, pp. 577-581, </w:t>
+      </w:r>
+      <w:proofErr w:type="spellStart"/>
+      <w:r>
+        <w:rPr>
+          <w:rFonts w:ascii="Times New Roman" w:hAnsi="Times New Roman" w:cs="Times New Roman"/>
+          <w:sz w:val="24"/>
+          <w:szCs w:val="24"/>
+        </w:rPr>
+        <w:t>doi</w:t>
+      </w:r>
+      <w:proofErr w:type="spellEnd"/>
+      <w:r>
+        <w:rPr>
+          <w:rFonts w:ascii="Times New Roman" w:hAnsi="Times New Roman" w:cs="Times New Roman"/>
+          <w:sz w:val="24"/>
+          <w:szCs w:val="24"/>
+        </w:rPr>
+        <w:t>: 10.1109/KBEI.2019.8734943.</w:t>
+      </w:r>
     </w:p>
     <w:sectPr>
       <w:pgSz w:w="12240" w:h="15840"/>
@@ -1084,6 +1585,57 @@
       <w:contextualSpacing/>
     </w:pPr>
   </w:style>
+  <w:style w:type="paragraph" w:styleId="NormalWeb">
+    <w:name w:val="Normal (Web)"/>
+    <w:basedOn w:val="Normal"/>
+    <w:uiPriority w:val="99"/>
+    <w:semiHidden/>
+    <w:unhideWhenUsed/>
+    <w:rsid w:val="005315A1"/>
+    <w:pPr>
+      <w:spacing w:before="100" w:beforeAutospacing="1" w:after="100" w:afterAutospacing="1" w:line="240" w:lineRule="auto"/>
+    </w:pPr>
+    <w:rPr>
+      <w:rFonts w:ascii="Times New Roman" w:eastAsia="Times New Roman" w:hAnsi="Times New Roman" w:cs="Times New Roman"/>
+      <w:sz w:val="24"/>
+      <w:szCs w:val="24"/>
+    </w:rPr>
+  </w:style>
+  <w:style w:type="character" w:styleId="Hyperlink">
+    <w:name w:val="Hyperlink"/>
+    <w:basedOn w:val="DefaultParagraphFont"/>
+    <w:uiPriority w:val="99"/>
+    <w:unhideWhenUsed/>
+    <w:rsid w:val="005315A1"/>
+    <w:rPr>
+      <w:color w:val="0563C1" w:themeColor="hyperlink"/>
+      <w:u w:val="single"/>
+    </w:rPr>
+  </w:style>
+  <w:style w:type="character" w:styleId="UnresolvedMention">
+    <w:name w:val="Unresolved Mention"/>
+    <w:basedOn w:val="DefaultParagraphFont"/>
+    <w:uiPriority w:val="99"/>
+    <w:semiHidden/>
+    <w:unhideWhenUsed/>
+    <w:rsid w:val="005315A1"/>
+    <w:rPr>
+      <w:color w:val="605E5C"/>
+      <w:shd w:val="clear" w:color="auto" w:fill="E1DFDD"/>
+    </w:rPr>
+  </w:style>
+  <w:style w:type="character" w:styleId="FollowedHyperlink">
+    <w:name w:val="FollowedHyperlink"/>
+    <w:basedOn w:val="DefaultParagraphFont"/>
+    <w:uiPriority w:val="99"/>
+    <w:semiHidden/>
+    <w:unhideWhenUsed/>
+    <w:rsid w:val="005315A1"/>
+    <w:rPr>
+      <w:color w:val="954F72" w:themeColor="followedHyperlink"/>
+      <w:u w:val="single"/>
+    </w:rPr>
+  </w:style>
 </w:styles>
 </file>
 

</xml_diff>

<commit_message>
helper function for image display
</commit_message>
<xml_diff>
--- a/Final Project Report - Joseph Alverson, Eugene Antwi Boasiako, Noah Bohannon.docx
+++ b/Final Project Report - Joseph Alverson, Eugene Antwi Boasiako, Noah Bohannon.docx
@@ -82,43 +82,7 @@
           <w:sz w:val="24"/>
           <w:szCs w:val="24"/>
         </w:rPr>
-        <w:t xml:space="preserve">Eugene </w:t>
-      </w:r>
-      <w:proofErr w:type="spellStart"/>
-      <w:r>
-        <w:rPr>
-          <w:rFonts w:ascii="Times New Roman" w:hAnsi="Times New Roman" w:cs="Times New Roman"/>
-          <w:sz w:val="24"/>
-          <w:szCs w:val="24"/>
-        </w:rPr>
-        <w:t>Antwi</w:t>
-      </w:r>
-      <w:proofErr w:type="spellEnd"/>
-      <w:r>
-        <w:rPr>
-          <w:rFonts w:ascii="Times New Roman" w:hAnsi="Times New Roman" w:cs="Times New Roman"/>
-          <w:sz w:val="24"/>
-          <w:szCs w:val="24"/>
-        </w:rPr>
-        <w:t xml:space="preserve"> </w:t>
-      </w:r>
-      <w:proofErr w:type="spellStart"/>
-      <w:r>
-        <w:rPr>
-          <w:rFonts w:ascii="Times New Roman" w:hAnsi="Times New Roman" w:cs="Times New Roman"/>
-          <w:sz w:val="24"/>
-          <w:szCs w:val="24"/>
-        </w:rPr>
-        <w:t>Boasiako</w:t>
-      </w:r>
-      <w:proofErr w:type="spellEnd"/>
-      <w:r>
-        <w:rPr>
-          <w:rFonts w:ascii="Times New Roman" w:hAnsi="Times New Roman" w:cs="Times New Roman"/>
-          <w:sz w:val="24"/>
-          <w:szCs w:val="24"/>
-        </w:rPr>
-        <w:t xml:space="preserve"> (12424421)</w:t>
+        <w:t>Eugene Antwi Boasiako (12424421)</w:t>
       </w:r>
     </w:p>
     <w:p>
@@ -322,25 +286,7 @@
           <w:sz w:val="24"/>
           <w:szCs w:val="24"/>
         </w:rPr>
-        <w:t xml:space="preserve">so that there would only be a short delay between the image capture and </w:t>
-      </w:r>
-      <w:proofErr w:type="gramStart"/>
-      <w:r>
-        <w:rPr>
-          <w:rFonts w:ascii="Times New Roman" w:hAnsi="Times New Roman" w:cs="Times New Roman"/>
-          <w:sz w:val="24"/>
-          <w:szCs w:val="24"/>
-        </w:rPr>
-        <w:t>the final result</w:t>
-      </w:r>
-      <w:proofErr w:type="gramEnd"/>
-      <w:r>
-        <w:rPr>
-          <w:rFonts w:ascii="Times New Roman" w:hAnsi="Times New Roman" w:cs="Times New Roman"/>
-          <w:sz w:val="24"/>
-          <w:szCs w:val="24"/>
-        </w:rPr>
-        <w:t xml:space="preserve"> displayed. </w:t>
+        <w:t xml:space="preserve">so that there would only be a short delay between the image capture and the final result displayed. </w:t>
       </w:r>
       <w:r>
         <w:rPr>
@@ -413,25 +359,7 @@
           <w:sz w:val="24"/>
           <w:szCs w:val="24"/>
         </w:rPr>
-        <w:t xml:space="preserve"> used a similar convolutional neural network </w:t>
-      </w:r>
-      <w:proofErr w:type="gramStart"/>
-      <w:r>
-        <w:rPr>
-          <w:rFonts w:ascii="Times New Roman" w:hAnsi="Times New Roman" w:cs="Times New Roman"/>
-          <w:sz w:val="24"/>
-          <w:szCs w:val="24"/>
-        </w:rPr>
-        <w:t>in order to</w:t>
-      </w:r>
-      <w:proofErr w:type="gramEnd"/>
-      <w:r>
-        <w:rPr>
-          <w:rFonts w:ascii="Times New Roman" w:hAnsi="Times New Roman" w:cs="Times New Roman"/>
-          <w:sz w:val="24"/>
-          <w:szCs w:val="24"/>
-        </w:rPr>
-        <w:t xml:space="preserve"> detect the emotions on the human face. Their network consisted of two convolution layers and two pooling layers and then those layers are flattened and then fully connected in the following layers. They also looked at several different types of architectures in their experiment including rectangular, modified triangular, and Venturi. They showed that the Venturi architecture had the best results with a training accuracy of 98.87%, a training loss of .0224, a testing accuracy of 86.78%, and a testing loss of </w:t>
+        <w:t xml:space="preserve"> used a similar convolutional neural network in order to detect the emotions on the human face. Their network consisted of two convolution layers and two pooling layers and then those layers are flattened and then fully connected in the following layers. They also looked at several different types of architectures in their experiment including rectangular, modified triangular, and Venturi. They showed that the Venturi architecture had the best results with a training accuracy of 98.87%, a training loss of .0224, a testing accuracy of 86.78%, and a testing loss of </w:t>
       </w:r>
       <w:r>
         <w:rPr>
@@ -654,7 +582,55 @@
           <w:sz w:val="24"/>
           <w:szCs w:val="24"/>
         </w:rPr>
-        <w:t xml:space="preserve">Once they were converted to greyscale, we then converted that image into a tensor for the CNN to process. </w:t>
+        <w:t>Once they were converted to greyscale, we then</w:t>
+      </w:r>
+      <w:r>
+        <w:rPr>
+          <w:rFonts w:ascii="Times New Roman" w:hAnsi="Times New Roman" w:cs="Times New Roman"/>
+          <w:sz w:val="24"/>
+          <w:szCs w:val="24"/>
+        </w:rPr>
+        <w:t xml:space="preserve"> </w:t>
+      </w:r>
+      <w:r>
+        <w:rPr>
+          <w:rFonts w:ascii="Times New Roman" w:hAnsi="Times New Roman" w:cs="Times New Roman"/>
+          <w:sz w:val="24"/>
+          <w:szCs w:val="24"/>
+        </w:rPr>
+        <w:t>resize</w:t>
+      </w:r>
+      <w:r>
+        <w:rPr>
+          <w:rFonts w:ascii="Times New Roman" w:hAnsi="Times New Roman" w:cs="Times New Roman"/>
+          <w:sz w:val="24"/>
+          <w:szCs w:val="24"/>
+        </w:rPr>
+        <w:t>d</w:t>
+      </w:r>
+      <w:r>
+        <w:rPr>
+          <w:rFonts w:ascii="Times New Roman" w:hAnsi="Times New Roman" w:cs="Times New Roman"/>
+          <w:sz w:val="24"/>
+          <w:szCs w:val="24"/>
+        </w:rPr>
+        <w:t xml:space="preserve"> the data to 224x224 pixels to fit the model</w:t>
+      </w:r>
+      <w:r>
+        <w:rPr>
+          <w:rFonts w:ascii="Times New Roman" w:hAnsi="Times New Roman" w:cs="Times New Roman"/>
+          <w:sz w:val="24"/>
+          <w:szCs w:val="24"/>
+        </w:rPr>
+        <w:t xml:space="preserve">, and finally </w:t>
+      </w:r>
+      <w:r>
+        <w:rPr>
+          <w:rFonts w:ascii="Times New Roman" w:hAnsi="Times New Roman" w:cs="Times New Roman"/>
+          <w:sz w:val="24"/>
+          <w:szCs w:val="24"/>
+        </w:rPr>
+        <w:t xml:space="preserve">converted that image into a tensor for the CNN to process. </w:t>
       </w:r>
       <w:r>
         <w:rPr>
@@ -672,7 +648,25 @@
             <w:sz w:val="24"/>
             <w:szCs w:val="24"/>
           </w:rPr>
-          <w:t>https://www.kaggle</w:t>
+          <w:t>https://</w:t>
+        </w:r>
+        <w:r>
+          <w:rPr>
+            <w:rStyle w:val="Hyperlink"/>
+            <w:rFonts w:ascii="Times New Roman" w:hAnsi="Times New Roman" w:cs="Times New Roman"/>
+            <w:sz w:val="24"/>
+            <w:szCs w:val="24"/>
+          </w:rPr>
+          <w:t>w</w:t>
+        </w:r>
+        <w:r>
+          <w:rPr>
+            <w:rStyle w:val="Hyperlink"/>
+            <w:rFonts w:ascii="Times New Roman" w:hAnsi="Times New Roman" w:cs="Times New Roman"/>
+            <w:sz w:val="24"/>
+            <w:szCs w:val="24"/>
+          </w:rPr>
+          <w:t>ww.kaggle</w:t>
         </w:r>
         <w:r>
           <w:rPr>
@@ -699,7 +693,23 @@
           <w:sz w:val="24"/>
           <w:szCs w:val="24"/>
         </w:rPr>
-        <w:t xml:space="preserve">. We also had to resize the data to 224x224 pixels to fit the model. Once the data was obtained, we used cross entropy loss to evaluate how far our prediction was and to change the values. We then trained our data over </w:t>
+        <w:t xml:space="preserve">. Once the data was obtained, we used cross entropy loss to evaluate how far </w:t>
+      </w:r>
+      <w:r>
+        <w:rPr>
+          <w:rFonts w:ascii="Times New Roman" w:hAnsi="Times New Roman" w:cs="Times New Roman"/>
+          <w:sz w:val="24"/>
+          <w:szCs w:val="24"/>
+        </w:rPr>
+        <w:t xml:space="preserve">off </w:t>
+      </w:r>
+      <w:r>
+        <w:rPr>
+          <w:rFonts w:ascii="Times New Roman" w:hAnsi="Times New Roman" w:cs="Times New Roman"/>
+          <w:sz w:val="24"/>
+          <w:szCs w:val="24"/>
+        </w:rPr>
+        <w:t xml:space="preserve">our prediction was and to change the values. We then trained our data over </w:t>
       </w:r>
       <w:r>
         <w:rPr>
@@ -809,33 +819,57 @@
           <w:sz w:val="24"/>
           <w:szCs w:val="24"/>
         </w:rPr>
-        <w:t xml:space="preserve">The facial detection and image capture portion of our program works </w:t>
-      </w:r>
-      <w:proofErr w:type="gramStart"/>
-      <w:r>
-        <w:rPr>
-          <w:rFonts w:ascii="Times New Roman" w:hAnsi="Times New Roman" w:cs="Times New Roman"/>
-          <w:sz w:val="24"/>
-          <w:szCs w:val="24"/>
-        </w:rPr>
-        <w:t>hand-in-hand</w:t>
-      </w:r>
-      <w:proofErr w:type="gramEnd"/>
-      <w:r>
-        <w:rPr>
-          <w:rFonts w:ascii="Times New Roman" w:hAnsi="Times New Roman" w:cs="Times New Roman"/>
-          <w:sz w:val="24"/>
-          <w:szCs w:val="24"/>
-        </w:rPr>
-        <w:t xml:space="preserve"> with the CNN by capturing an image when a face is detected and passing that image to the CNN to be processed. The same preprocessing done to the test set is done to this image, which includes </w:t>
-      </w:r>
-      <w:r>
-        <w:rPr>
-          <w:rFonts w:ascii="Times New Roman" w:hAnsi="Times New Roman" w:cs="Times New Roman"/>
-          <w:sz w:val="24"/>
-          <w:szCs w:val="24"/>
-        </w:rPr>
-        <w:t>converting it to greyscale, trimming the image, and then converting it into a tensor. The CNN is then able to take this data and predict the emotion displayed on the face.</w:t>
+        <w:t xml:space="preserve">The facial detection and image capture portion of our program works hand-in-hand with the CNN by capturing an image when a face is detected and passing that image to the CNN to be processed. The same preprocessing done to the test set is done to this image, which includes </w:t>
+      </w:r>
+      <w:r>
+        <w:rPr>
+          <w:rFonts w:ascii="Times New Roman" w:hAnsi="Times New Roman" w:cs="Times New Roman"/>
+          <w:sz w:val="24"/>
+          <w:szCs w:val="24"/>
+        </w:rPr>
+        <w:t xml:space="preserve">converting it to greyscale, trimming the image, and then converting it into a tensor. The CNN is </w:t>
+      </w:r>
+      <w:r>
+        <w:rPr>
+          <w:rFonts w:ascii="Times New Roman" w:hAnsi="Times New Roman" w:cs="Times New Roman"/>
+          <w:sz w:val="24"/>
+          <w:szCs w:val="24"/>
+        </w:rPr>
+        <w:lastRenderedPageBreak/>
+        <w:t>then able to take this data and predict the emotion displayed on the face</w:t>
+      </w:r>
+      <w:r>
+        <w:rPr>
+          <w:rFonts w:ascii="Times New Roman" w:hAnsi="Times New Roman" w:cs="Times New Roman"/>
+          <w:sz w:val="24"/>
+          <w:szCs w:val="24"/>
+        </w:rPr>
+        <w:t xml:space="preserve"> from a live camera feed</w:t>
+      </w:r>
+      <w:r>
+        <w:rPr>
+          <w:rFonts w:ascii="Times New Roman" w:hAnsi="Times New Roman" w:cs="Times New Roman"/>
+          <w:sz w:val="24"/>
+          <w:szCs w:val="24"/>
+        </w:rPr>
+        <w:t>.</w:t>
+      </w:r>
+      <w:r>
+        <w:rPr>
+          <w:rFonts w:ascii="Times New Roman" w:hAnsi="Times New Roman" w:cs="Times New Roman"/>
+          <w:sz w:val="24"/>
+          <w:szCs w:val="24"/>
+        </w:rPr>
+        <w:t xml:space="preserve"> </w:t>
+      </w:r>
+      <w:r>
+        <w:rPr>
+          <w:rFonts w:ascii="Times New Roman" w:hAnsi="Times New Roman" w:cs="Times New Roman"/>
+          <w:color w:val="FF0000"/>
+          <w:sz w:val="24"/>
+          <w:szCs w:val="24"/>
+        </w:rPr>
+        <w:t>This prediction is displayed…</w:t>
       </w:r>
       <w:r>
         <w:rPr>
@@ -858,56 +892,249 @@
           <w:sz w:val="24"/>
           <w:szCs w:val="24"/>
         </w:rPr>
-        <w:lastRenderedPageBreak/>
         <w:t>Experiments and Results:</w:t>
       </w:r>
-      <w:r>
-        <w:rPr>
-          <w:rFonts w:ascii="Times New Roman" w:hAnsi="Times New Roman" w:cs="Times New Roman"/>
+    </w:p>
+    <w:tbl>
+      <w:tblPr>
+        <w:tblStyle w:val="TableGrid"/>
+        <w:tblW w:w="0" w:type="auto"/>
+        <w:jc w:val="center"/>
+        <w:tblLook w:val="04A0" w:firstRow="1" w:lastRow="0" w:firstColumn="1" w:lastColumn="0" w:noHBand="0" w:noVBand="1"/>
+      </w:tblPr>
+      <w:tblGrid>
+        <w:gridCol w:w="2068"/>
+        <w:gridCol w:w="2068"/>
+      </w:tblGrid>
+      <w:tr>
+        <w:trPr>
+          <w:trHeight w:val="498"/>
+          <w:jc w:val="center"/>
+        </w:trPr>
+        <w:tc>
+          <w:tcPr>
+            <w:tcW w:w="2068" w:type="dxa"/>
+            <w:vAlign w:val="center"/>
+          </w:tcPr>
+          <w:p>
+            <w:pPr>
+              <w:spacing w:line="480" w:lineRule="auto"/>
+              <w:jc w:val="center"/>
+              <w:rPr>
+                <w:u w:val="single"/>
+              </w:rPr>
+            </w:pPr>
+            <w:r>
+              <w:rPr>
+                <w:u w:val="single"/>
+              </w:rPr>
+              <w:t>Number of Epochs</w:t>
+            </w:r>
+            <w:r>
+              <w:rPr>
+                <w:u w:val="single"/>
+              </w:rPr>
+              <w:t>:</w:t>
+            </w:r>
+          </w:p>
+        </w:tc>
+        <w:tc>
+          <w:tcPr>
+            <w:tcW w:w="2068" w:type="dxa"/>
+            <w:vAlign w:val="center"/>
+          </w:tcPr>
+          <w:p>
+            <w:pPr>
+              <w:spacing w:line="480" w:lineRule="auto"/>
+              <w:jc w:val="center"/>
+              <w:rPr>
+                <w:u w:val="single"/>
+              </w:rPr>
+            </w:pPr>
+            <w:r>
+              <w:rPr>
+                <w:u w:val="single"/>
+              </w:rPr>
+              <w:t>Test Accuracy:</w:t>
+            </w:r>
+          </w:p>
+        </w:tc>
+      </w:tr>
+      <w:tr>
+        <w:trPr>
+          <w:trHeight w:val="487"/>
+          <w:jc w:val="center"/>
+        </w:trPr>
+        <w:tc>
+          <w:tcPr>
+            <w:tcW w:w="2068" w:type="dxa"/>
+            <w:vAlign w:val="center"/>
+          </w:tcPr>
+          <w:p>
+            <w:pPr>
+              <w:spacing w:line="480" w:lineRule="auto"/>
+              <w:jc w:val="center"/>
+            </w:pPr>
+          </w:p>
+        </w:tc>
+        <w:tc>
+          <w:tcPr>
+            <w:tcW w:w="2068" w:type="dxa"/>
+            <w:vAlign w:val="center"/>
+          </w:tcPr>
+          <w:p>
+            <w:pPr>
+              <w:spacing w:line="480" w:lineRule="auto"/>
+              <w:jc w:val="center"/>
+            </w:pPr>
+          </w:p>
+        </w:tc>
+      </w:tr>
+      <w:tr>
+        <w:trPr>
+          <w:trHeight w:val="498"/>
+          <w:jc w:val="center"/>
+        </w:trPr>
+        <w:tc>
+          <w:tcPr>
+            <w:tcW w:w="2068" w:type="dxa"/>
+            <w:vAlign w:val="center"/>
+          </w:tcPr>
+          <w:p>
+            <w:pPr>
+              <w:spacing w:line="480" w:lineRule="auto"/>
+              <w:jc w:val="center"/>
+            </w:pPr>
+          </w:p>
+        </w:tc>
+        <w:tc>
+          <w:tcPr>
+            <w:tcW w:w="2068" w:type="dxa"/>
+            <w:vAlign w:val="center"/>
+          </w:tcPr>
+          <w:p>
+            <w:pPr>
+              <w:spacing w:line="480" w:lineRule="auto"/>
+              <w:jc w:val="center"/>
+            </w:pPr>
+          </w:p>
+        </w:tc>
+      </w:tr>
+      <w:tr>
+        <w:trPr>
+          <w:trHeight w:val="487"/>
+          <w:jc w:val="center"/>
+        </w:trPr>
+        <w:tc>
+          <w:tcPr>
+            <w:tcW w:w="2068" w:type="dxa"/>
+            <w:vAlign w:val="center"/>
+          </w:tcPr>
+          <w:p>
+            <w:pPr>
+              <w:spacing w:line="480" w:lineRule="auto"/>
+              <w:jc w:val="center"/>
+            </w:pPr>
+          </w:p>
+        </w:tc>
+        <w:tc>
+          <w:tcPr>
+            <w:tcW w:w="2068" w:type="dxa"/>
+            <w:vAlign w:val="center"/>
+          </w:tcPr>
+          <w:p>
+            <w:pPr>
+              <w:spacing w:line="480" w:lineRule="auto"/>
+              <w:jc w:val="center"/>
+            </w:pPr>
+          </w:p>
+        </w:tc>
+      </w:tr>
+    </w:tbl>
+    <w:p>
+      <w:pPr>
+        <w:spacing w:line="480" w:lineRule="auto"/>
+      </w:pPr>
+    </w:p>
+    <w:p>
+      <w:pPr>
+        <w:spacing w:line="480" w:lineRule="auto"/>
+      </w:pPr>
+      <w:r>
+        <w:tab/>
+        <w:t xml:space="preserve">From the data above one can see that we were not able to meet the same accuracy metrics as the relevant work. </w:t>
+      </w:r>
+      <w:r>
+        <w:t xml:space="preserve">We saw a drastic decrease in the accuracy when we went from 40 epochs to 100, however this was to be expected since we were overfitting the data. We settled on using </w:t>
+      </w:r>
+      <w:r>
+        <w:rPr>
+          <w:color w:val="FF0000"/>
+        </w:rPr>
+        <w:t>X</w:t>
+      </w:r>
+      <w:r>
+        <w:rPr>
+          <w:color w:val="FF0000"/>
+        </w:rPr>
+        <w:t xml:space="preserve"> </w:t>
+      </w:r>
+      <w:r>
+        <w:t xml:space="preserve">epochs because that gave us the highest accuracy out of the ones that we tested. </w:t>
+      </w:r>
+    </w:p>
+    <w:p>
+      <w:pPr>
+        <w:spacing w:line="480" w:lineRule="auto"/>
+        <w:ind w:firstLine="720"/>
+      </w:pPr>
+      <w:r>
+        <w:t>W</w:t>
+      </w:r>
+      <w:r>
+        <w:t xml:space="preserve">hat we were able to do was integrate the camera system </w:t>
+      </w:r>
+      <w:r>
+        <w:t xml:space="preserve">of </w:t>
+      </w:r>
+      <w:r>
+        <w:t xml:space="preserve">our device into the neural network to generate a prediction. This is a new and novel way for the user to interface with the machine and the CNN. While the accuracy of the predictions was lower than we had hoped, we still were able to integrate our facial detection and image capture system into the CNN </w:t>
+      </w:r>
+      <w:r>
+        <w:t>to</w:t>
+      </w:r>
+      <w:r>
+        <w:t xml:space="preserve"> generate predictions. </w:t>
+      </w:r>
+    </w:p>
+    <w:p>
+      <w:pPr>
+        <w:pStyle w:val="Caption"/>
+      </w:pPr>
+      <w:r>
+        <w:br/>
+      </w:r>
+    </w:p>
+    <w:p>
+      <w:pPr>
+        <w:spacing w:line="480" w:lineRule="auto"/>
+        <w:rPr>
           <w:b/>
           <w:bCs/>
           <w:sz w:val="24"/>
           <w:szCs w:val="24"/>
         </w:rPr>
-        <w:br/>
-      </w:r>
-      <w:r>
-        <w:rPr>
-          <w:rFonts w:ascii="Times New Roman" w:hAnsi="Times New Roman" w:cs="Times New Roman"/>
-          <w:sz w:val="24"/>
-          <w:szCs w:val="24"/>
-        </w:rPr>
-        <w:tab/>
-      </w:r>
-    </w:p>
-    <w:p>
-      <w:pPr>
-        <w:pStyle w:val="Caption"/>
-      </w:pPr>
-      <w:r>
-        <w:br/>
-      </w:r>
-    </w:p>
-    <w:p>
-      <w:pPr>
-        <w:spacing w:line="480" w:lineRule="auto"/>
+      </w:pPr>
+      <w:r>
+        <w:br w:type="page"/>
+      </w:r>
+      <w:r>
         <w:rPr>
           <w:b/>
           <w:bCs/>
           <w:sz w:val="24"/>
           <w:szCs w:val="24"/>
         </w:rPr>
-      </w:pPr>
-      <w:r>
-        <w:br w:type="page"/>
-      </w:r>
-      <w:r>
-        <w:rPr>
-          <w:b/>
-          <w:bCs/>
-          <w:sz w:val="24"/>
-          <w:szCs w:val="24"/>
-        </w:rPr>
         <w:lastRenderedPageBreak/>
         <w:t>Bibliography:</w:t>
       </w:r>
@@ -928,43 +1155,7 @@
           <w:sz w:val="24"/>
           <w:szCs w:val="24"/>
         </w:rPr>
-        <w:t xml:space="preserve">A. Verma, P. </w:t>
-      </w:r>
-      <w:proofErr w:type="gramStart"/>
-      <w:r>
-        <w:rPr>
-          <w:rFonts w:ascii="Times New Roman" w:hAnsi="Times New Roman" w:cs="Times New Roman"/>
-          <w:sz w:val="24"/>
-          <w:szCs w:val="24"/>
-        </w:rPr>
-        <w:t>Singh</w:t>
-      </w:r>
-      <w:proofErr w:type="gramEnd"/>
-      <w:r>
-        <w:rPr>
-          <w:rFonts w:ascii="Times New Roman" w:hAnsi="Times New Roman" w:cs="Times New Roman"/>
-          <w:sz w:val="24"/>
-          <w:szCs w:val="24"/>
-        </w:rPr>
-        <w:t xml:space="preserve"> and J. S. Rani Alex, "Modified Convolutional Neural Network Architecture Analysis for Facial Emotion Recognition," 2019 International Conference on Systems, Signals and Image Processing (IWSSIP), 2019, pp. 169-173, </w:t>
-      </w:r>
-      <w:proofErr w:type="spellStart"/>
-      <w:r>
-        <w:rPr>
-          <w:rFonts w:ascii="Times New Roman" w:hAnsi="Times New Roman" w:cs="Times New Roman"/>
-          <w:sz w:val="24"/>
-          <w:szCs w:val="24"/>
-        </w:rPr>
-        <w:t>doi</w:t>
-      </w:r>
-      <w:proofErr w:type="spellEnd"/>
-      <w:r>
-        <w:rPr>
-          <w:rFonts w:ascii="Times New Roman" w:hAnsi="Times New Roman" w:cs="Times New Roman"/>
-          <w:sz w:val="24"/>
-          <w:szCs w:val="24"/>
-        </w:rPr>
-        <w:t>: 10.1109/IWSSIP.2019.8787215.</w:t>
+        <w:t>A. Verma, P. Singh and J. S. Rani Alex, "Modified Convolutional Neural Network Architecture Analysis for Facial Emotion Recognition," 2019 International Conference on Systems, Signals and Image Processing (IWSSIP), 2019, pp. 169-173, doi: 10.1109/IWSSIP.2019.8787215.</w:t>
       </w:r>
     </w:p>
     <w:p>
@@ -983,43 +1174,7 @@
           <w:sz w:val="24"/>
           <w:szCs w:val="24"/>
         </w:rPr>
-        <w:t xml:space="preserve">M. M. </w:t>
-      </w:r>
-      <w:proofErr w:type="spellStart"/>
-      <w:r>
-        <w:rPr>
-          <w:rFonts w:ascii="Times New Roman" w:hAnsi="Times New Roman" w:cs="Times New Roman"/>
-          <w:sz w:val="24"/>
-          <w:szCs w:val="24"/>
-        </w:rPr>
-        <w:t>Taghi</w:t>
-      </w:r>
-      <w:proofErr w:type="spellEnd"/>
-      <w:r>
-        <w:rPr>
-          <w:rFonts w:ascii="Times New Roman" w:hAnsi="Times New Roman" w:cs="Times New Roman"/>
-          <w:sz w:val="24"/>
-          <w:szCs w:val="24"/>
-        </w:rPr>
-        <w:t xml:space="preserve"> Zadeh, M. Imani and B. Majidi, "Fast Facial emotion recognition Using Convolutional Neural Networks and Gabor Filters," 2019 5th Conference on Knowledge Based Engineering and Innovation (KBEI), 2019, pp. 577-581, </w:t>
-      </w:r>
-      <w:proofErr w:type="spellStart"/>
-      <w:r>
-        <w:rPr>
-          <w:rFonts w:ascii="Times New Roman" w:hAnsi="Times New Roman" w:cs="Times New Roman"/>
-          <w:sz w:val="24"/>
-          <w:szCs w:val="24"/>
-        </w:rPr>
-        <w:t>doi</w:t>
-      </w:r>
-      <w:proofErr w:type="spellEnd"/>
-      <w:r>
-        <w:rPr>
-          <w:rFonts w:ascii="Times New Roman" w:hAnsi="Times New Roman" w:cs="Times New Roman"/>
-          <w:sz w:val="24"/>
-          <w:szCs w:val="24"/>
-        </w:rPr>
-        <w:t>: 10.1109/KBEI.2019.8734943.</w:t>
+        <w:t>M. M. Taghi Zadeh, M. Imani and B. Majidi, "Fast Facial emotion recognition Using Convolutional Neural Networks and Gabor Filters," 2019 5th Conference on Knowledge Based Engineering and Innovation (KBEI), 2019, pp. 577-581, doi: 10.1109/KBEI.2019.8734943.</w:t>
       </w:r>
     </w:p>
     <w:sectPr>
@@ -1636,6 +1791,25 @@
       <w:u w:val="single"/>
     </w:rPr>
   </w:style>
+  <w:style w:type="table" w:styleId="TableGrid">
+    <w:name w:val="Table Grid"/>
+    <w:basedOn w:val="TableNormal"/>
+    <w:uiPriority w:val="39"/>
+    <w:rsid w:val="00B22AED"/>
+    <w:pPr>
+      <w:spacing w:after="0" w:line="240" w:lineRule="auto"/>
+    </w:pPr>
+    <w:tblPr>
+      <w:tblBorders>
+        <w:top w:val="single" w:sz="4" w:space="0" w:color="auto"/>
+        <w:left w:val="single" w:sz="4" w:space="0" w:color="auto"/>
+        <w:bottom w:val="single" w:sz="4" w:space="0" w:color="auto"/>
+        <w:right w:val="single" w:sz="4" w:space="0" w:color="auto"/>
+        <w:insideH w:val="single" w:sz="4" w:space="0" w:color="auto"/>
+        <w:insideV w:val="single" w:sz="4" w:space="0" w:color="auto"/>
+      </w:tblBorders>
+    </w:tblPr>
+  </w:style>
 </w:styles>
 </file>
 

</xml_diff>

<commit_message>
the final version of the report
here you go
</commit_message>
<xml_diff>
--- a/Final Project Report - Joseph Alverson, Eugene Antwi Boasiako, Noah Bohannon.docx
+++ b/Final Project Report - Joseph Alverson, Eugene Antwi Boasiako, Noah Bohannon.docx
@@ -546,36 +546,252 @@
         <w:ind w:firstLine="720"/>
         <w:rPr>
           <w:rFonts w:ascii="Times New Roman" w:hAnsi="Times New Roman" w:cs="Times New Roman"/>
+          <w:sz w:val="24"/>
+          <w:szCs w:val="24"/>
+        </w:rPr>
+      </w:pPr>
+      <w:r>
+        <w:rPr>
+          <w:rFonts w:ascii="Times New Roman" w:hAnsi="Times New Roman" w:cs="Times New Roman"/>
+          <w:sz w:val="24"/>
+          <w:szCs w:val="24"/>
+        </w:rPr>
+        <w:t xml:space="preserve">For our implementation, we used </w:t>
+      </w:r>
+      <w:r>
+        <w:rPr>
+          <w:rFonts w:ascii="Times New Roman" w:hAnsi="Times New Roman" w:cs="Times New Roman"/>
+          <w:sz w:val="24"/>
+          <w:szCs w:val="24"/>
+        </w:rPr>
+        <w:t xml:space="preserve">PyTorch and </w:t>
+      </w:r>
+      <w:r>
+        <w:rPr>
+          <w:rFonts w:ascii="Times New Roman" w:hAnsi="Times New Roman" w:cs="Times New Roman"/>
+          <w:sz w:val="24"/>
+          <w:szCs w:val="24"/>
+        </w:rPr>
+        <w:t xml:space="preserve">a </w:t>
+      </w:r>
+      <w:proofErr w:type="gramStart"/>
+      <w:r>
+        <w:rPr>
+          <w:rFonts w:ascii="Times New Roman" w:hAnsi="Times New Roman" w:cs="Times New Roman"/>
+          <w:sz w:val="24"/>
+          <w:szCs w:val="24"/>
+        </w:rPr>
+        <w:t>six layer</w:t>
+      </w:r>
+      <w:proofErr w:type="gramEnd"/>
+      <w:r>
+        <w:rPr>
+          <w:rFonts w:ascii="Times New Roman" w:hAnsi="Times New Roman" w:cs="Times New Roman"/>
+          <w:sz w:val="24"/>
+          <w:szCs w:val="24"/>
+        </w:rPr>
+        <w:t xml:space="preserve"> network</w:t>
+      </w:r>
+      <w:r>
+        <w:rPr>
+          <w:rFonts w:ascii="Times New Roman" w:hAnsi="Times New Roman" w:cs="Times New Roman"/>
+          <w:sz w:val="24"/>
+          <w:szCs w:val="24"/>
+        </w:rPr>
+        <w:t xml:space="preserve"> for our convolutional neural network. </w:t>
+      </w:r>
+      <w:r>
+        <w:rPr>
+          <w:rFonts w:ascii="Times New Roman" w:hAnsi="Times New Roman" w:cs="Times New Roman"/>
+          <w:sz w:val="24"/>
+          <w:szCs w:val="24"/>
+        </w:rPr>
+        <w:t>Our</w:t>
+      </w:r>
+      <w:r>
+        <w:rPr>
+          <w:rFonts w:ascii="Times New Roman" w:hAnsi="Times New Roman" w:cs="Times New Roman"/>
+          <w:sz w:val="24"/>
+          <w:szCs w:val="24"/>
+        </w:rPr>
+        <w:t xml:space="preserve"> architecture consist</w:t>
+      </w:r>
+      <w:r>
+        <w:rPr>
+          <w:rFonts w:ascii="Times New Roman" w:hAnsi="Times New Roman" w:cs="Times New Roman"/>
+          <w:sz w:val="24"/>
+          <w:szCs w:val="24"/>
+        </w:rPr>
+        <w:t>s</w:t>
+      </w:r>
+      <w:r>
+        <w:rPr>
+          <w:rFonts w:ascii="Times New Roman" w:hAnsi="Times New Roman" w:cs="Times New Roman"/>
+          <w:sz w:val="24"/>
+          <w:szCs w:val="24"/>
+        </w:rPr>
+        <w:t xml:space="preserve"> of </w:t>
+      </w:r>
+      <w:r>
+        <w:rPr>
+          <w:rFonts w:ascii="Times New Roman" w:hAnsi="Times New Roman" w:cs="Times New Roman"/>
+          <w:sz w:val="24"/>
+          <w:szCs w:val="24"/>
+        </w:rPr>
+        <w:t>3</w:t>
+      </w:r>
+      <w:r>
+        <w:rPr>
+          <w:rFonts w:ascii="Times New Roman" w:hAnsi="Times New Roman" w:cs="Times New Roman"/>
+          <w:sz w:val="24"/>
+          <w:szCs w:val="24"/>
+        </w:rPr>
+        <w:t xml:space="preserve"> convolutional layers, 3 max pooling layers</w:t>
+      </w:r>
+      <w:r>
+        <w:rPr>
+          <w:rFonts w:ascii="Times New Roman" w:hAnsi="Times New Roman" w:cs="Times New Roman"/>
+          <w:sz w:val="24"/>
+          <w:szCs w:val="24"/>
+        </w:rPr>
+        <w:t>,</w:t>
+      </w:r>
+      <w:r>
+        <w:rPr>
+          <w:rFonts w:ascii="Times New Roman" w:hAnsi="Times New Roman" w:cs="Times New Roman"/>
+          <w:sz w:val="24"/>
+          <w:szCs w:val="24"/>
+        </w:rPr>
+        <w:t xml:space="preserve"> and 3 fully connected layers</w:t>
+      </w:r>
+      <w:r>
+        <w:rPr>
+          <w:rFonts w:ascii="Times New Roman" w:hAnsi="Times New Roman" w:cs="Times New Roman"/>
+          <w:sz w:val="24"/>
+          <w:szCs w:val="24"/>
+        </w:rPr>
+        <w:t xml:space="preserve">, the settings for the network are </w:t>
+      </w:r>
+      <w:r>
+        <w:rPr>
+          <w:rFonts w:ascii="Times New Roman" w:hAnsi="Times New Roman" w:cs="Times New Roman"/>
+          <w:sz w:val="24"/>
+          <w:szCs w:val="24"/>
+        </w:rPr>
+        <w:t>re</w:t>
+      </w:r>
+      <w:r>
+        <w:rPr>
+          <w:rFonts w:ascii="Times New Roman" w:hAnsi="Times New Roman" w:cs="Times New Roman"/>
+          <w:sz w:val="24"/>
+          <w:szCs w:val="24"/>
+        </w:rPr>
+        <w:t xml:space="preserve">ferenced both in the code and </w:t>
+      </w:r>
+      <w:r>
+        <w:rPr>
+          <w:rFonts w:ascii="Times New Roman" w:hAnsi="Times New Roman" w:cs="Times New Roman"/>
+          <w:sz w:val="24"/>
+          <w:szCs w:val="24"/>
+        </w:rPr>
+        <w:t>below:</w:t>
+      </w:r>
+    </w:p>
+    <w:p>
+      <w:pPr>
+        <w:spacing w:line="480" w:lineRule="auto"/>
+        <w:ind w:firstLine="720"/>
+        <w:rPr>
+          <w:rFonts w:ascii="Times New Roman" w:hAnsi="Times New Roman" w:cs="Times New Roman"/>
+          <w:sz w:val="24"/>
+          <w:szCs w:val="24"/>
+        </w:rPr>
+      </w:pPr>
+      <w:r>
+        <w:rPr>
+          <w:rFonts w:ascii="Times New Roman" w:hAnsi="Times New Roman" w:cs="Times New Roman"/>
+          <w:sz w:val="24"/>
+          <w:szCs w:val="24"/>
+        </w:rPr>
+        <w:drawing>
+          <wp:inline distT="0" distB="0" distL="0" distR="0" wp14:anchorId="5AA5771A" wp14:editId="18D715DC">
+            <wp:extent cx="5591216" cy="3362350"/>
+            <wp:effectExtent l="0" t="0" r="0" b="9525"/>
+            <wp:docPr id="1" name="Picture 1" descr="Text&#10;&#10;Description automatically generated"/>
+            <wp:cNvGraphicFramePr>
+              <a:graphicFrameLocks xmlns:a="http://schemas.openxmlformats.org/drawingml/2006/main" noChangeAspect="1"/>
+            </wp:cNvGraphicFramePr>
+            <a:graphic xmlns:a="http://schemas.openxmlformats.org/drawingml/2006/main">
+              <a:graphicData uri="http://schemas.openxmlformats.org/drawingml/2006/picture">
+                <pic:pic xmlns:pic="http://schemas.openxmlformats.org/drawingml/2006/picture">
+                  <pic:nvPicPr>
+                    <pic:cNvPr id="1" name="Picture 1" descr="Text&#10;&#10;Description automatically generated"/>
+                    <pic:cNvPicPr/>
+                  </pic:nvPicPr>
+                  <pic:blipFill>
+                    <a:blip r:embed="rId5"/>
+                    <a:stretch>
+                      <a:fillRect/>
+                    </a:stretch>
+                  </pic:blipFill>
+                  <pic:spPr>
+                    <a:xfrm>
+                      <a:off x="0" y="0"/>
+                      <a:ext cx="5591216" cy="3362350"/>
+                    </a:xfrm>
+                    <a:prstGeom prst="rect">
+                      <a:avLst/>
+                    </a:prstGeom>
+                  </pic:spPr>
+                </pic:pic>
+              </a:graphicData>
+            </a:graphic>
+          </wp:inline>
+        </w:drawing>
+      </w:r>
+    </w:p>
+    <w:p>
+      <w:pPr>
+        <w:spacing w:line="480" w:lineRule="auto"/>
+        <w:ind w:firstLine="720"/>
+        <w:jc w:val="center"/>
+        <w:rPr>
+          <w:rFonts w:ascii="Times New Roman" w:hAnsi="Times New Roman" w:cs="Times New Roman"/>
+          <w:sz w:val="24"/>
+          <w:szCs w:val="24"/>
+        </w:rPr>
+      </w:pPr>
+      <w:r>
+        <w:rPr>
+          <w:rFonts w:ascii="Times New Roman" w:hAnsi="Times New Roman" w:cs="Times New Roman"/>
           <w:b/>
           <w:bCs/>
           <w:sz w:val="24"/>
           <w:szCs w:val="24"/>
         </w:rPr>
-      </w:pPr>
-      <w:r>
-        <w:rPr>
-          <w:rFonts w:ascii="Times New Roman" w:hAnsi="Times New Roman" w:cs="Times New Roman"/>
-          <w:sz w:val="24"/>
-          <w:szCs w:val="24"/>
-        </w:rPr>
-        <w:t xml:space="preserve">For our implementation, we used </w:t>
-      </w:r>
-      <w:r>
-        <w:rPr>
-          <w:rFonts w:ascii="Times New Roman" w:hAnsi="Times New Roman" w:cs="Times New Roman"/>
-          <w:sz w:val="24"/>
-          <w:szCs w:val="24"/>
-        </w:rPr>
-        <w:t xml:space="preserve">PyTorch and </w:t>
-      </w:r>
-      <w:r>
-        <w:rPr>
-          <w:rFonts w:ascii="Times New Roman" w:hAnsi="Times New Roman" w:cs="Times New Roman"/>
-          <w:sz w:val="24"/>
-          <w:szCs w:val="24"/>
-        </w:rPr>
-        <w:t>a modified</w:t>
-      </w:r>
+        <w:t xml:space="preserve">Figure 1: </w:t>
+      </w:r>
+      <w:r>
+        <w:rPr>
+          <w:rFonts w:ascii="Times New Roman" w:hAnsi="Times New Roman" w:cs="Times New Roman"/>
+          <w:sz w:val="24"/>
+          <w:szCs w:val="24"/>
+        </w:rPr>
+        <w:t>CNN settings</w:t>
+      </w:r>
+    </w:p>
+    <w:p>
+      <w:pPr>
+        <w:spacing w:line="480" w:lineRule="auto"/>
+        <w:ind w:firstLine="720"/>
+        <w:rPr>
+          <w:rFonts w:ascii="Times New Roman" w:hAnsi="Times New Roman" w:cs="Times New Roman"/>
+          <w:b/>
+          <w:bCs/>
+          <w:sz w:val="24"/>
+          <w:szCs w:val="24"/>
+        </w:rPr>
+      </w:pPr>
       <w:r>
         <w:rPr>
           <w:rFonts w:ascii="Times New Roman" w:hAnsi="Times New Roman" w:cs="Times New Roman"/>
@@ -584,141 +800,32 @@
         </w:rPr>
         <w:t xml:space="preserve"> </w:t>
       </w:r>
-      <w:proofErr w:type="spellStart"/>
-      <w:r>
-        <w:rPr>
-          <w:rFonts w:ascii="Times New Roman" w:hAnsi="Times New Roman" w:cs="Times New Roman"/>
-          <w:sz w:val="24"/>
-          <w:szCs w:val="24"/>
-        </w:rPr>
-        <w:t>Alexnet</w:t>
-      </w:r>
-      <w:proofErr w:type="spellEnd"/>
-      <w:r>
-        <w:rPr>
-          <w:rFonts w:ascii="Times New Roman" w:hAnsi="Times New Roman" w:cs="Times New Roman"/>
-          <w:sz w:val="24"/>
-          <w:szCs w:val="24"/>
-        </w:rPr>
-        <w:t xml:space="preserve"> architecture for our convolutional neural network. The </w:t>
-      </w:r>
-      <w:proofErr w:type="spellStart"/>
-      <w:r>
-        <w:rPr>
-          <w:rFonts w:ascii="Times New Roman" w:hAnsi="Times New Roman" w:cs="Times New Roman"/>
-          <w:sz w:val="24"/>
-          <w:szCs w:val="24"/>
-        </w:rPr>
-        <w:t>Alexnet</w:t>
-      </w:r>
-      <w:proofErr w:type="spellEnd"/>
-      <w:r>
-        <w:rPr>
-          <w:rFonts w:ascii="Times New Roman" w:hAnsi="Times New Roman" w:cs="Times New Roman"/>
-          <w:sz w:val="24"/>
-          <w:szCs w:val="24"/>
-        </w:rPr>
-        <w:t xml:space="preserve"> architecture consist</w:t>
-      </w:r>
-      <w:r>
-        <w:rPr>
-          <w:rFonts w:ascii="Times New Roman" w:hAnsi="Times New Roman" w:cs="Times New Roman"/>
-          <w:sz w:val="24"/>
-          <w:szCs w:val="24"/>
-        </w:rPr>
-        <w:t>s</w:t>
-      </w:r>
-      <w:r>
-        <w:rPr>
-          <w:rFonts w:ascii="Times New Roman" w:hAnsi="Times New Roman" w:cs="Times New Roman"/>
-          <w:sz w:val="24"/>
-          <w:szCs w:val="24"/>
-        </w:rPr>
-        <w:t xml:space="preserve"> of 5 convolutional layers, 3 max pooling layers</w:t>
-      </w:r>
-      <w:r>
-        <w:rPr>
-          <w:rFonts w:ascii="Times New Roman" w:hAnsi="Times New Roman" w:cs="Times New Roman"/>
-          <w:sz w:val="24"/>
-          <w:szCs w:val="24"/>
-        </w:rPr>
-        <w:t>,</w:t>
-      </w:r>
-      <w:r>
-        <w:rPr>
-          <w:rFonts w:ascii="Times New Roman" w:hAnsi="Times New Roman" w:cs="Times New Roman"/>
-          <w:sz w:val="24"/>
-          <w:szCs w:val="24"/>
-        </w:rPr>
-        <w:t xml:space="preserve"> and 3 fully connected layers. The only difference between this implementation and </w:t>
-      </w:r>
-      <w:proofErr w:type="spellStart"/>
-      <w:r>
-        <w:rPr>
-          <w:rFonts w:ascii="Times New Roman" w:hAnsi="Times New Roman" w:cs="Times New Roman"/>
-          <w:sz w:val="24"/>
-          <w:szCs w:val="24"/>
-        </w:rPr>
-        <w:t>Alexnet</w:t>
-      </w:r>
-      <w:proofErr w:type="spellEnd"/>
-      <w:r>
-        <w:rPr>
-          <w:rFonts w:ascii="Times New Roman" w:hAnsi="Times New Roman" w:cs="Times New Roman"/>
-          <w:sz w:val="24"/>
-          <w:szCs w:val="24"/>
-        </w:rPr>
-        <w:t xml:space="preserve"> was that the network was trained on grayscale images. </w:t>
-      </w:r>
-      <w:r>
-        <w:rPr>
-          <w:rFonts w:ascii="Times New Roman" w:hAnsi="Times New Roman" w:cs="Times New Roman"/>
-          <w:sz w:val="24"/>
-          <w:szCs w:val="24"/>
-        </w:rPr>
-        <w:t>Once they were converted to gr</w:t>
-      </w:r>
-      <w:r>
-        <w:rPr>
-          <w:rFonts w:ascii="Times New Roman" w:hAnsi="Times New Roman" w:cs="Times New Roman"/>
-          <w:sz w:val="24"/>
-          <w:szCs w:val="24"/>
-        </w:rPr>
-        <w:t>a</w:t>
-      </w:r>
-      <w:r>
-        <w:rPr>
-          <w:rFonts w:ascii="Times New Roman" w:hAnsi="Times New Roman" w:cs="Times New Roman"/>
-          <w:sz w:val="24"/>
-          <w:szCs w:val="24"/>
-        </w:rPr>
-        <w:t>yscale, we then</w:t>
-      </w:r>
-      <w:r>
-        <w:rPr>
-          <w:rFonts w:ascii="Times New Roman" w:hAnsi="Times New Roman" w:cs="Times New Roman"/>
-          <w:sz w:val="24"/>
-          <w:szCs w:val="24"/>
-        </w:rPr>
-        <w:t xml:space="preserve"> resized the data to 224x224 pixels to fit the model, and finally </w:t>
-      </w:r>
-      <w:r>
-        <w:rPr>
-          <w:rFonts w:ascii="Times New Roman" w:hAnsi="Times New Roman" w:cs="Times New Roman"/>
-          <w:sz w:val="24"/>
-          <w:szCs w:val="24"/>
-        </w:rPr>
-        <w:t xml:space="preserve">converted that image into a tensor for the CNN to process. </w:t>
-      </w:r>
-      <w:r>
-        <w:rPr>
-          <w:rFonts w:ascii="Times New Roman" w:hAnsi="Times New Roman" w:cs="Times New Roman"/>
-          <w:sz w:val="24"/>
-          <w:szCs w:val="24"/>
-        </w:rPr>
-        <w:t xml:space="preserve">The dataset we used was titled “facial emotion recognition” and can be found at the provided link: </w:t>
-      </w:r>
-      <w:hyperlink r:id="rId5" w:history="1">
+      <w:r>
+        <w:rPr>
+          <w:rFonts w:ascii="Times New Roman" w:hAnsi="Times New Roman" w:cs="Times New Roman"/>
+          <w:sz w:val="24"/>
+          <w:szCs w:val="24"/>
+        </w:rPr>
+        <w:t xml:space="preserve">This network is trained on grayscale images, meaning that the input channel value is one when the CNN starts. </w:t>
+      </w:r>
+      <w:r>
+        <w:rPr>
+          <w:rFonts w:ascii="Times New Roman" w:hAnsi="Times New Roman" w:cs="Times New Roman"/>
+          <w:sz w:val="24"/>
+          <w:szCs w:val="24"/>
+        </w:rPr>
+        <w:t xml:space="preserve">The dataset we used was titled “facial emotion recognition” and can be </w:t>
+      </w:r>
+      <w:r>
+        <w:rPr>
+          <w:rFonts w:ascii="Times New Roman" w:hAnsi="Times New Roman" w:cs="Times New Roman"/>
+          <w:sz w:val="24"/>
+          <w:szCs w:val="24"/>
+        </w:rPr>
+        <w:lastRenderedPageBreak/>
+        <w:t xml:space="preserve">found at the provided link: </w:t>
+      </w:r>
+      <w:hyperlink r:id="rId6" w:history="1">
         <w:r>
           <w:rPr>
             <w:rStyle w:val="Hyperlink"/>
@@ -756,28 +863,26 @@
       <w:r>
         <w:rPr>
           <w:rFonts w:ascii="Times New Roman" w:hAnsi="Times New Roman" w:cs="Times New Roman"/>
-          <w:color w:val="FF0000"/>
-          <w:sz w:val="24"/>
-          <w:szCs w:val="24"/>
-        </w:rPr>
-        <w:t>X</w:t>
-      </w:r>
-      <w:r>
-        <w:rPr>
-          <w:rFonts w:ascii="Times New Roman" w:hAnsi="Times New Roman" w:cs="Times New Roman"/>
-          <w:sz w:val="24"/>
-          <w:szCs w:val="24"/>
-        </w:rPr>
-        <w:t xml:space="preserve"> epochs and the data trained over </w:t>
-      </w:r>
-      <w:r>
-        <w:rPr>
-          <w:rFonts w:ascii="Times New Roman" w:hAnsi="Times New Roman" w:cs="Times New Roman"/>
-          <w:color w:val="FF0000"/>
-          <w:sz w:val="24"/>
-          <w:szCs w:val="24"/>
-        </w:rPr>
-        <w:t>X</w:t>
+          <w:sz w:val="24"/>
+          <w:szCs w:val="24"/>
+        </w:rPr>
+        <w:t>40</w:t>
+      </w:r>
+      <w:r>
+        <w:rPr>
+          <w:rFonts w:ascii="Times New Roman" w:hAnsi="Times New Roman" w:cs="Times New Roman"/>
+          <w:sz w:val="24"/>
+          <w:szCs w:val="24"/>
+        </w:rPr>
+        <w:t xml:space="preserve"> epochs and the data trained over</w:t>
+      </w:r>
+      <w:r>
+        <w:rPr>
+          <w:rFonts w:ascii="Times New Roman" w:hAnsi="Times New Roman" w:cs="Times New Roman"/>
+          <w:sz w:val="24"/>
+          <w:szCs w:val="24"/>
+        </w:rPr>
+        <w:t xml:space="preserve"> 26</w:t>
       </w:r>
       <w:r>
         <w:rPr>
@@ -790,11 +895,10 @@
       <w:r>
         <w:rPr>
           <w:rFonts w:ascii="Times New Roman" w:hAnsi="Times New Roman" w:cs="Times New Roman"/>
-          <w:color w:val="FF0000"/>
-          <w:sz w:val="24"/>
-          <w:szCs w:val="24"/>
-        </w:rPr>
-        <w:t>X</w:t>
+          <w:sz w:val="24"/>
+          <w:szCs w:val="24"/>
+        </w:rPr>
+        <w:t>46.79</w:t>
       </w:r>
       <w:r>
         <w:rPr>
@@ -812,6 +916,14 @@
         </w:rPr>
         <w:t>.</w:t>
       </w:r>
+      <w:r>
+        <w:rPr>
+          <w:rFonts w:ascii="Times New Roman" w:hAnsi="Times New Roman" w:cs="Times New Roman"/>
+          <w:sz w:val="24"/>
+          <w:szCs w:val="24"/>
+        </w:rPr>
+        <w:t xml:space="preserve"> As you can see, from the time it took to train, this is a lightweight CNN.</w:t>
+      </w:r>
     </w:p>
     <w:p>
       <w:pPr>
@@ -927,16 +1039,7 @@
           <w:sz w:val="24"/>
           <w:szCs w:val="24"/>
         </w:rPr>
-        <w:t xml:space="preserve"> Cascade classifiers </w:t>
-      </w:r>
-      <w:r>
-        <w:rPr>
-          <w:rFonts w:ascii="Times New Roman" w:hAnsi="Times New Roman" w:cs="Times New Roman"/>
-          <w:sz w:val="24"/>
-          <w:szCs w:val="24"/>
-        </w:rPr>
-        <w:lastRenderedPageBreak/>
-        <w:t xml:space="preserve">are available in OpenCV for use. As such our implementation of facial detection was based on the pretrained classifiers in OpenCV. The implementation involved converting an image to grayscale such that the RGB dimension of the image is lost. It essentially implies converting a </w:t>
+        <w:t xml:space="preserve"> Cascade classifiers are available in OpenCV for use. As such our implementation of facial detection was based on the pretrained classifiers in OpenCV. The implementation involved converting an image to grayscale such that the RGB dimension of the image is lost. It essentially implies converting a </w:t>
       </w:r>
       <w:r>
         <w:rPr>
@@ -1079,6 +1182,7 @@
           <w:sz w:val="24"/>
           <w:szCs w:val="24"/>
         </w:rPr>
+        <w:lastRenderedPageBreak/>
         <w:t>Experiments and Results:</w:t>
       </w:r>
     </w:p>
@@ -1109,7 +1213,6 @@
               <w:jc w:val="center"/>
               <w:rPr>
                 <w:rFonts w:ascii="Times New Roman" w:hAnsi="Times New Roman" w:cs="Times New Roman"/>
-                <w:color w:val="FF0000"/>
                 <w:sz w:val="24"/>
                 <w:szCs w:val="24"/>
                 <w:u w:val="single"/>
@@ -1118,7 +1221,6 @@
             <w:r>
               <w:rPr>
                 <w:rFonts w:ascii="Times New Roman" w:hAnsi="Times New Roman" w:cs="Times New Roman"/>
-                <w:color w:val="FF0000"/>
                 <w:sz w:val="24"/>
                 <w:szCs w:val="24"/>
                 <w:u w:val="single"/>
@@ -1128,7 +1230,6 @@
             <w:r>
               <w:rPr>
                 <w:rFonts w:ascii="Times New Roman" w:hAnsi="Times New Roman" w:cs="Times New Roman"/>
-                <w:color w:val="FF0000"/>
                 <w:sz w:val="24"/>
                 <w:szCs w:val="24"/>
                 <w:u w:val="single"/>
@@ -1148,7 +1249,6 @@
               <w:jc w:val="center"/>
               <w:rPr>
                 <w:rFonts w:ascii="Times New Roman" w:hAnsi="Times New Roman" w:cs="Times New Roman"/>
-                <w:color w:val="FF0000"/>
                 <w:sz w:val="24"/>
                 <w:szCs w:val="24"/>
                 <w:u w:val="single"/>
@@ -1157,7 +1257,6 @@
             <w:r>
               <w:rPr>
                 <w:rFonts w:ascii="Times New Roman" w:hAnsi="Times New Roman" w:cs="Times New Roman"/>
-                <w:color w:val="FF0000"/>
                 <w:sz w:val="24"/>
                 <w:szCs w:val="24"/>
                 <w:u w:val="single"/>
@@ -1183,11 +1282,18 @@
               <w:jc w:val="center"/>
               <w:rPr>
                 <w:rFonts w:ascii="Times New Roman" w:hAnsi="Times New Roman" w:cs="Times New Roman"/>
-                <w:color w:val="FF0000"/>
                 <w:sz w:val="24"/>
                 <w:szCs w:val="24"/>
               </w:rPr>
             </w:pPr>
+            <w:r>
+              <w:rPr>
+                <w:rFonts w:ascii="Times New Roman" w:hAnsi="Times New Roman" w:cs="Times New Roman"/>
+                <w:sz w:val="24"/>
+                <w:szCs w:val="24"/>
+              </w:rPr>
+              <w:t>20</w:t>
+            </w:r>
           </w:p>
         </w:tc>
         <w:tc>
@@ -1201,11 +1307,18 @@
               <w:jc w:val="center"/>
               <w:rPr>
                 <w:rFonts w:ascii="Times New Roman" w:hAnsi="Times New Roman" w:cs="Times New Roman"/>
-                <w:color w:val="FF0000"/>
                 <w:sz w:val="24"/>
                 <w:szCs w:val="24"/>
               </w:rPr>
             </w:pPr>
+            <w:r>
+              <w:rPr>
+                <w:rFonts w:ascii="Times New Roman" w:hAnsi="Times New Roman" w:cs="Times New Roman"/>
+                <w:sz w:val="24"/>
+                <w:szCs w:val="24"/>
+              </w:rPr>
+              <w:t>37.93%</w:t>
+            </w:r>
           </w:p>
         </w:tc>
       </w:tr>
@@ -1225,11 +1338,18 @@
               <w:jc w:val="center"/>
               <w:rPr>
                 <w:rFonts w:ascii="Times New Roman" w:hAnsi="Times New Roman" w:cs="Times New Roman"/>
-                <w:color w:val="FF0000"/>
                 <w:sz w:val="24"/>
                 <w:szCs w:val="24"/>
               </w:rPr>
             </w:pPr>
+            <w:r>
+              <w:rPr>
+                <w:rFonts w:ascii="Times New Roman" w:hAnsi="Times New Roman" w:cs="Times New Roman"/>
+                <w:sz w:val="24"/>
+                <w:szCs w:val="24"/>
+              </w:rPr>
+              <w:t>40</w:t>
+            </w:r>
           </w:p>
         </w:tc>
         <w:tc>
@@ -1243,11 +1363,18 @@
               <w:jc w:val="center"/>
               <w:rPr>
                 <w:rFonts w:ascii="Times New Roman" w:hAnsi="Times New Roman" w:cs="Times New Roman"/>
-                <w:color w:val="FF0000"/>
                 <w:sz w:val="24"/>
                 <w:szCs w:val="24"/>
               </w:rPr>
             </w:pPr>
+            <w:r>
+              <w:rPr>
+                <w:rFonts w:ascii="Times New Roman" w:hAnsi="Times New Roman" w:cs="Times New Roman"/>
+                <w:sz w:val="24"/>
+                <w:szCs w:val="24"/>
+              </w:rPr>
+              <w:t>46.79%</w:t>
+            </w:r>
           </w:p>
         </w:tc>
       </w:tr>
@@ -1267,11 +1394,18 @@
               <w:jc w:val="center"/>
               <w:rPr>
                 <w:rFonts w:ascii="Times New Roman" w:hAnsi="Times New Roman" w:cs="Times New Roman"/>
-                <w:color w:val="FF0000"/>
                 <w:sz w:val="24"/>
                 <w:szCs w:val="24"/>
               </w:rPr>
             </w:pPr>
+            <w:r>
+              <w:rPr>
+                <w:rFonts w:ascii="Times New Roman" w:hAnsi="Times New Roman" w:cs="Times New Roman"/>
+                <w:sz w:val="24"/>
+                <w:szCs w:val="24"/>
+              </w:rPr>
+              <w:t>80</w:t>
+            </w:r>
           </w:p>
         </w:tc>
         <w:tc>
@@ -1285,11 +1419,18 @@
               <w:jc w:val="center"/>
               <w:rPr>
                 <w:rFonts w:ascii="Times New Roman" w:hAnsi="Times New Roman" w:cs="Times New Roman"/>
-                <w:color w:val="FF0000"/>
                 <w:sz w:val="24"/>
                 <w:szCs w:val="24"/>
               </w:rPr>
             </w:pPr>
+            <w:r>
+              <w:rPr>
+                <w:rFonts w:ascii="Times New Roman" w:hAnsi="Times New Roman" w:cs="Times New Roman"/>
+                <w:sz w:val="24"/>
+                <w:szCs w:val="24"/>
+              </w:rPr>
+              <w:t>46.4%</w:t>
+            </w:r>
           </w:p>
         </w:tc>
       </w:tr>
@@ -1297,28 +1438,38 @@
     <w:p>
       <w:pPr>
         <w:spacing w:line="480" w:lineRule="auto"/>
-        <w:rPr>
-          <w:rFonts w:ascii="Times New Roman" w:hAnsi="Times New Roman" w:cs="Times New Roman"/>
-          <w:color w:val="FF0000"/>
-          <w:sz w:val="24"/>
-          <w:szCs w:val="24"/>
-        </w:rPr>
-      </w:pPr>
-    </w:p>
-    <w:p>
-      <w:pPr>
-        <w:spacing w:line="480" w:lineRule="auto"/>
-        <w:rPr>
-          <w:rFonts w:ascii="Times New Roman" w:hAnsi="Times New Roman" w:cs="Times New Roman"/>
-          <w:color w:val="FF0000"/>
-          <w:sz w:val="24"/>
-          <w:szCs w:val="24"/>
-        </w:rPr>
-      </w:pPr>
-      <w:r>
-        <w:rPr>
-          <w:rFonts w:ascii="Times New Roman" w:hAnsi="Times New Roman" w:cs="Times New Roman"/>
-          <w:color w:val="FF0000"/>
+        <w:jc w:val="center"/>
+        <w:rPr>
+          <w:rFonts w:ascii="Times New Roman" w:hAnsi="Times New Roman" w:cs="Times New Roman"/>
+          <w:b/>
+          <w:bCs/>
+          <w:sz w:val="24"/>
+          <w:szCs w:val="24"/>
+        </w:rPr>
+      </w:pPr>
+      <w:r>
+        <w:rPr>
+          <w:rFonts w:ascii="Times New Roman" w:hAnsi="Times New Roman" w:cs="Times New Roman"/>
+          <w:b/>
+          <w:bCs/>
+          <w:sz w:val="24"/>
+          <w:szCs w:val="24"/>
+        </w:rPr>
+        <w:t>Table 1: Table of Epochs vs. Accuracy</w:t>
+      </w:r>
+    </w:p>
+    <w:p>
+      <w:pPr>
+        <w:spacing w:line="480" w:lineRule="auto"/>
+        <w:rPr>
+          <w:rFonts w:ascii="Times New Roman" w:hAnsi="Times New Roman" w:cs="Times New Roman"/>
+          <w:sz w:val="24"/>
+          <w:szCs w:val="24"/>
+        </w:rPr>
+      </w:pPr>
+      <w:r>
+        <w:rPr>
+          <w:rFonts w:ascii="Times New Roman" w:hAnsi="Times New Roman" w:cs="Times New Roman"/>
           <w:sz w:val="24"/>
           <w:szCs w:val="24"/>
         </w:rPr>
@@ -1328,16 +1479,38 @@
       <w:r>
         <w:rPr>
           <w:rFonts w:ascii="Times New Roman" w:hAnsi="Times New Roman" w:cs="Times New Roman"/>
-          <w:color w:val="FF0000"/>
-          <w:sz w:val="24"/>
-          <w:szCs w:val="24"/>
-        </w:rPr>
-        <w:t xml:space="preserve"> USING A SPECIFIC TYPE OF ALGORITHM</w:t>
-      </w:r>
-      <w:r>
-        <w:rPr>
-          <w:rFonts w:ascii="Times New Roman" w:hAnsi="Times New Roman" w:cs="Times New Roman"/>
-          <w:color w:val="FF0000"/>
+          <w:sz w:val="24"/>
+          <w:szCs w:val="24"/>
+        </w:rPr>
+        <w:t xml:space="preserve"> </w:t>
+      </w:r>
+      <w:r>
+        <w:rPr>
+          <w:rFonts w:ascii="Times New Roman" w:hAnsi="Times New Roman" w:cs="Times New Roman"/>
+          <w:sz w:val="24"/>
+          <w:szCs w:val="24"/>
+        </w:rPr>
+        <w:t xml:space="preserve">using </w:t>
+      </w:r>
+      <w:r>
+        <w:rPr>
+          <w:rFonts w:ascii="Times New Roman" w:hAnsi="Times New Roman" w:cs="Times New Roman"/>
+          <w:sz w:val="24"/>
+          <w:szCs w:val="24"/>
+        </w:rPr>
+        <w:t>our</w:t>
+      </w:r>
+      <w:r>
+        <w:rPr>
+          <w:rFonts w:ascii="Times New Roman" w:hAnsi="Times New Roman" w:cs="Times New Roman"/>
+          <w:sz w:val="24"/>
+          <w:szCs w:val="24"/>
+        </w:rPr>
+        <w:t xml:space="preserve"> algorithm design</w:t>
+      </w:r>
+      <w:r>
+        <w:rPr>
+          <w:rFonts w:ascii="Times New Roman" w:hAnsi="Times New Roman" w:cs="Times New Roman"/>
           <w:sz w:val="24"/>
           <w:szCs w:val="24"/>
         </w:rPr>
@@ -1346,11 +1519,74 @@
       <w:r>
         <w:rPr>
           <w:rFonts w:ascii="Times New Roman" w:hAnsi="Times New Roman" w:cs="Times New Roman"/>
-          <w:color w:val="FF0000"/>
-          <w:sz w:val="24"/>
-          <w:szCs w:val="24"/>
-        </w:rPr>
-        <w:t xml:space="preserve">We saw a drastic decrease in the accuracy when we went from 40 epochs to 100, however this was to be expected since we were overfitting the data. We settled on using X epochs because that gave us the highest accuracy out of the ones that we tested. </w:t>
+          <w:sz w:val="24"/>
+          <w:szCs w:val="24"/>
+        </w:rPr>
+        <w:t xml:space="preserve">We saw a </w:t>
+      </w:r>
+      <w:r>
+        <w:rPr>
+          <w:rFonts w:ascii="Times New Roman" w:hAnsi="Times New Roman" w:cs="Times New Roman"/>
+          <w:sz w:val="24"/>
+          <w:szCs w:val="24"/>
+        </w:rPr>
+        <w:t>slight</w:t>
+      </w:r>
+      <w:r>
+        <w:rPr>
+          <w:rFonts w:ascii="Times New Roman" w:hAnsi="Times New Roman" w:cs="Times New Roman"/>
+          <w:sz w:val="24"/>
+          <w:szCs w:val="24"/>
+        </w:rPr>
+        <w:t xml:space="preserve"> decrease in the accuracy when we went from 40 epochs to </w:t>
+      </w:r>
+      <w:r>
+        <w:rPr>
+          <w:rFonts w:ascii="Times New Roman" w:hAnsi="Times New Roman" w:cs="Times New Roman"/>
+          <w:sz w:val="24"/>
+          <w:szCs w:val="24"/>
+        </w:rPr>
+        <w:t>80</w:t>
+      </w:r>
+      <w:r>
+        <w:rPr>
+          <w:rFonts w:ascii="Times New Roman" w:hAnsi="Times New Roman" w:cs="Times New Roman"/>
+          <w:sz w:val="24"/>
+          <w:szCs w:val="24"/>
+        </w:rPr>
+        <w:t>, however this was to be expected since we were overfitting the data</w:t>
+      </w:r>
+      <w:r>
+        <w:rPr>
+          <w:rFonts w:ascii="Times New Roman" w:hAnsi="Times New Roman" w:cs="Times New Roman"/>
+          <w:sz w:val="24"/>
+          <w:szCs w:val="24"/>
+        </w:rPr>
+        <w:t xml:space="preserve"> with that many epochs</w:t>
+      </w:r>
+      <w:r>
+        <w:rPr>
+          <w:rFonts w:ascii="Times New Roman" w:hAnsi="Times New Roman" w:cs="Times New Roman"/>
+          <w:sz w:val="24"/>
+          <w:szCs w:val="24"/>
+        </w:rPr>
+        <w:t xml:space="preserve">. We settled on using </w:t>
+      </w:r>
+      <w:r>
+        <w:rPr>
+          <w:rFonts w:ascii="Times New Roman" w:hAnsi="Times New Roman" w:cs="Times New Roman"/>
+          <w:sz w:val="24"/>
+          <w:szCs w:val="24"/>
+        </w:rPr>
+        <w:t>40</w:t>
+      </w:r>
+      <w:r>
+        <w:rPr>
+          <w:rFonts w:ascii="Times New Roman" w:hAnsi="Times New Roman" w:cs="Times New Roman"/>
+          <w:sz w:val="24"/>
+          <w:szCs w:val="24"/>
+        </w:rPr>
+        <w:t xml:space="preserve"> epochs because that gave us the highest accuracy out of the ones that we tested. </w:t>
       </w:r>
     </w:p>
     <w:p>
@@ -1374,67 +1610,159 @@
           <w:szCs w:val="24"/>
           <w:u w:val="single"/>
         </w:rPr>
+        <w:t>Discussion on the change in architecture or model to get better accuracy</w:t>
+      </w:r>
+    </w:p>
+    <w:p>
+      <w:pPr>
+        <w:spacing w:line="480" w:lineRule="auto"/>
+        <w:ind w:firstLine="720"/>
+        <w:rPr>
+          <w:rFonts w:ascii="Times New Roman" w:hAnsi="Times New Roman" w:cs="Times New Roman"/>
+          <w:sz w:val="24"/>
+          <w:szCs w:val="24"/>
+        </w:rPr>
+      </w:pPr>
+      <w:r>
+        <w:rPr>
+          <w:rFonts w:ascii="Times New Roman" w:hAnsi="Times New Roman" w:cs="Times New Roman"/>
+          <w:sz w:val="24"/>
+          <w:szCs w:val="24"/>
+        </w:rPr>
+        <w:t>W</w:t>
+      </w:r>
+      <w:r>
+        <w:rPr>
+          <w:rFonts w:ascii="Times New Roman" w:hAnsi="Times New Roman" w:cs="Times New Roman"/>
+          <w:sz w:val="24"/>
+          <w:szCs w:val="24"/>
+        </w:rPr>
+        <w:t xml:space="preserve">hat we were able to do was integrate the camera system </w:t>
+      </w:r>
+      <w:r>
+        <w:rPr>
+          <w:rFonts w:ascii="Times New Roman" w:hAnsi="Times New Roman" w:cs="Times New Roman"/>
+          <w:sz w:val="24"/>
+          <w:szCs w:val="24"/>
+        </w:rPr>
+        <w:t xml:space="preserve">of </w:t>
+      </w:r>
+      <w:r>
+        <w:rPr>
+          <w:rFonts w:ascii="Times New Roman" w:hAnsi="Times New Roman" w:cs="Times New Roman"/>
+          <w:sz w:val="24"/>
+          <w:szCs w:val="24"/>
+        </w:rPr>
+        <w:t xml:space="preserve">our device into the neural network to generate a prediction. This is a new and novel way for the user to interface with the machine and the CNN. While the accuracy of the predictions was lower than we had hoped, we still were able to integrate our facial detection and image capture system into the CNN </w:t>
+      </w:r>
+      <w:r>
+        <w:rPr>
+          <w:rFonts w:ascii="Times New Roman" w:hAnsi="Times New Roman" w:cs="Times New Roman"/>
+          <w:sz w:val="24"/>
+          <w:szCs w:val="24"/>
+        </w:rPr>
+        <w:t>to</w:t>
+      </w:r>
+      <w:r>
+        <w:rPr>
+          <w:rFonts w:ascii="Times New Roman" w:hAnsi="Times New Roman" w:cs="Times New Roman"/>
+          <w:sz w:val="24"/>
+          <w:szCs w:val="24"/>
+        </w:rPr>
+        <w:t xml:space="preserve"> generate predictions. </w:t>
+      </w:r>
+      <w:r>
+        <w:rPr>
+          <w:rFonts w:ascii="Times New Roman" w:hAnsi="Times New Roman" w:cs="Times New Roman"/>
+          <w:sz w:val="24"/>
+          <w:szCs w:val="24"/>
+        </w:rPr>
+        <w:t xml:space="preserve">In doing this project, we learned a few lessons about deep learning. Our first takeaway was that deep networks like </w:t>
+      </w:r>
+      <w:proofErr w:type="spellStart"/>
+      <w:r>
+        <w:rPr>
+          <w:rFonts w:ascii="Times New Roman" w:hAnsi="Times New Roman" w:cs="Times New Roman"/>
+          <w:sz w:val="24"/>
+          <w:szCs w:val="24"/>
+        </w:rPr>
+        <w:t>Alexnet</w:t>
+      </w:r>
+      <w:proofErr w:type="spellEnd"/>
+      <w:r>
+        <w:rPr>
+          <w:rFonts w:ascii="Times New Roman" w:hAnsi="Times New Roman" w:cs="Times New Roman"/>
+          <w:sz w:val="24"/>
+          <w:szCs w:val="24"/>
+        </w:rPr>
+        <w:t xml:space="preserve"> and VGG are very computationally heavy and take a very long time to train. Those paradigms were our first choice for the specific type of algorithm to use, but their long training time made it hard to train and tweak hyperparameters.</w:t>
+      </w:r>
+      <w:r>
+        <w:rPr>
+          <w:rFonts w:ascii="Times New Roman" w:hAnsi="Times New Roman" w:cs="Times New Roman"/>
+          <w:sz w:val="24"/>
+          <w:szCs w:val="24"/>
+        </w:rPr>
+        <w:t xml:space="preserve"> We figured we could do </w:t>
+      </w:r>
+      <w:proofErr w:type="spellStart"/>
+      <w:r>
+        <w:rPr>
+          <w:rFonts w:ascii="Times New Roman" w:hAnsi="Times New Roman" w:cs="Times New Roman"/>
+          <w:sz w:val="24"/>
+          <w:szCs w:val="24"/>
+        </w:rPr>
+        <w:t>a</w:t>
+      </w:r>
+      <w:proofErr w:type="spellEnd"/>
+      <w:r>
+        <w:rPr>
+          <w:rFonts w:ascii="Times New Roman" w:hAnsi="Times New Roman" w:cs="Times New Roman"/>
+          <w:sz w:val="24"/>
+          <w:szCs w:val="24"/>
+        </w:rPr>
+        <w:t xml:space="preserve"> lighter weight implementation and tweak the parameters to get it operating at an acceptable percentage. We now realize that,</w:t>
+      </w:r>
+      <w:r>
+        <w:rPr>
+          <w:rFonts w:ascii="Times New Roman" w:hAnsi="Times New Roman" w:cs="Times New Roman"/>
+          <w:sz w:val="24"/>
+          <w:szCs w:val="24"/>
+        </w:rPr>
+        <w:t xml:space="preserve"> </w:t>
+      </w:r>
+      <w:r>
+        <w:rPr>
+          <w:rFonts w:ascii="Times New Roman" w:hAnsi="Times New Roman" w:cs="Times New Roman"/>
+          <w:sz w:val="24"/>
+          <w:szCs w:val="24"/>
+        </w:rPr>
+        <w:t>i</w:t>
+      </w:r>
+      <w:r>
+        <w:rPr>
+          <w:rFonts w:ascii="Times New Roman" w:hAnsi="Times New Roman" w:cs="Times New Roman"/>
+          <w:sz w:val="24"/>
+          <w:szCs w:val="24"/>
+        </w:rPr>
+        <w:t xml:space="preserve">f we had more time and better </w:t>
+      </w:r>
+      <w:r>
+        <w:rPr>
+          <w:rFonts w:ascii="Times New Roman" w:hAnsi="Times New Roman" w:cs="Times New Roman"/>
+          <w:sz w:val="24"/>
+          <w:szCs w:val="24"/>
+        </w:rPr>
         <w:lastRenderedPageBreak/>
-        <w:t>Discussion on the change in architecture or model to get better accuracy</w:t>
-      </w:r>
-    </w:p>
-    <w:p>
-      <w:pPr>
-        <w:spacing w:line="480" w:lineRule="auto"/>
-        <w:ind w:firstLine="720"/>
-        <w:rPr>
-          <w:rFonts w:ascii="Times New Roman" w:hAnsi="Times New Roman" w:cs="Times New Roman"/>
-          <w:sz w:val="24"/>
-          <w:szCs w:val="24"/>
-        </w:rPr>
-      </w:pPr>
-      <w:r>
-        <w:rPr>
-          <w:rFonts w:ascii="Times New Roman" w:hAnsi="Times New Roman" w:cs="Times New Roman"/>
-          <w:sz w:val="24"/>
-          <w:szCs w:val="24"/>
-        </w:rPr>
-        <w:t>W</w:t>
-      </w:r>
-      <w:r>
-        <w:rPr>
-          <w:rFonts w:ascii="Times New Roman" w:hAnsi="Times New Roman" w:cs="Times New Roman"/>
-          <w:sz w:val="24"/>
-          <w:szCs w:val="24"/>
-        </w:rPr>
-        <w:t xml:space="preserve">hat we were able to do was integrate the camera system </w:t>
-      </w:r>
-      <w:r>
-        <w:rPr>
-          <w:rFonts w:ascii="Times New Roman" w:hAnsi="Times New Roman" w:cs="Times New Roman"/>
-          <w:sz w:val="24"/>
-          <w:szCs w:val="24"/>
-        </w:rPr>
-        <w:t xml:space="preserve">of </w:t>
-      </w:r>
-      <w:r>
-        <w:rPr>
-          <w:rFonts w:ascii="Times New Roman" w:hAnsi="Times New Roman" w:cs="Times New Roman"/>
-          <w:sz w:val="24"/>
-          <w:szCs w:val="24"/>
-        </w:rPr>
-        <w:t xml:space="preserve">our device into the neural network to generate a prediction. This is a new and novel way for the user to interface with the machine and the CNN. While the accuracy of the predictions was lower than we had hoped, we still were able to integrate our facial detection and image capture system into the CNN </w:t>
-      </w:r>
-      <w:r>
-        <w:rPr>
-          <w:rFonts w:ascii="Times New Roman" w:hAnsi="Times New Roman" w:cs="Times New Roman"/>
-          <w:sz w:val="24"/>
-          <w:szCs w:val="24"/>
-        </w:rPr>
-        <w:t>to</w:t>
-      </w:r>
-      <w:r>
-        <w:rPr>
-          <w:rFonts w:ascii="Times New Roman" w:hAnsi="Times New Roman" w:cs="Times New Roman"/>
-          <w:sz w:val="24"/>
-          <w:szCs w:val="24"/>
-        </w:rPr>
-        <w:t xml:space="preserve"> generate predictions. </w:t>
+        <w:t xml:space="preserve">hardware, the implementation of one of those algorithms could have brought us more success. </w:t>
+      </w:r>
+      <w:r>
+        <w:rPr>
+          <w:rFonts w:ascii="Times New Roman" w:hAnsi="Times New Roman" w:cs="Times New Roman"/>
+          <w:sz w:val="24"/>
+          <w:szCs w:val="24"/>
+        </w:rPr>
+        <w:t>We also could have done better with some more data to train on, this also could have helped boost the accuracy of this algorithm.</w:t>
       </w:r>
     </w:p>
     <w:p>

</xml_diff>